<commit_message>
cambio de estado de arte
</commit_message>
<xml_diff>
--- a/docs/Documento Preliminar (27 de Marzo).docx
+++ b/docs/Documento Preliminar (27 de Marzo).docx
@@ -4228,47 +4228,13 @@
         </w:rPr>
         <w:tab/>
       </w:r>
-      <w:proofErr w:type="spellStart"/>
-      <w:r>
-        <w:rPr>
-          <w:rFonts w:cs="Segoe UI"/>
-          <w:lang w:val="es-ES"/>
-        </w:rPr>
-        <w:t>Large</w:t>
-      </w:r>
-      <w:proofErr w:type="spellEnd"/>
-      <w:r>
-        <w:rPr>
-          <w:rFonts w:cs="Segoe UI"/>
-          <w:lang w:val="es-ES"/>
-        </w:rPr>
-        <w:t xml:space="preserve"> </w:t>
-      </w:r>
-      <w:proofErr w:type="spellStart"/>
-      <w:r>
-        <w:rPr>
-          <w:rFonts w:cs="Segoe UI"/>
-          <w:lang w:val="es-ES"/>
-        </w:rPr>
-        <w:t>Language</w:t>
-      </w:r>
-      <w:proofErr w:type="spellEnd"/>
-      <w:r>
-        <w:rPr>
-          <w:rFonts w:cs="Segoe UI"/>
-          <w:lang w:val="es-ES"/>
-        </w:rPr>
-        <w:t xml:space="preserve"> </w:t>
-      </w:r>
-      <w:proofErr w:type="spellStart"/>
-      <w:r>
-        <w:rPr>
-          <w:rFonts w:cs="Segoe UI"/>
-          <w:lang w:val="es-ES"/>
-        </w:rPr>
-        <w:t>Models</w:t>
-      </w:r>
-      <w:proofErr w:type="spellEnd"/>
+      <w:r>
+        <w:rPr>
+          <w:rFonts w:cs="Segoe UI"/>
+          <w:lang w:val="es-ES"/>
+        </w:rPr>
+        <w:t>Large Language Models</w:t>
+      </w:r>
     </w:p>
     <w:p>
       <w:pPr>
@@ -4297,47 +4263,13 @@
         </w:rPr>
         <w:tab/>
       </w:r>
-      <w:proofErr w:type="spellStart"/>
-      <w:r>
-        <w:rPr>
-          <w:rFonts w:cs="Segoe UI"/>
-          <w:lang w:val="es-ES"/>
-        </w:rPr>
-        <w:t>Retrieval</w:t>
-      </w:r>
-      <w:proofErr w:type="spellEnd"/>
-      <w:r>
-        <w:rPr>
-          <w:rFonts w:cs="Segoe UI"/>
-          <w:lang w:val="es-ES"/>
-        </w:rPr>
-        <w:t xml:space="preserve"> </w:t>
-      </w:r>
-      <w:proofErr w:type="spellStart"/>
-      <w:r>
-        <w:rPr>
-          <w:rFonts w:cs="Segoe UI"/>
-          <w:lang w:val="es-ES"/>
-        </w:rPr>
-        <w:t>Augmented</w:t>
-      </w:r>
-      <w:proofErr w:type="spellEnd"/>
-      <w:r>
-        <w:rPr>
-          <w:rFonts w:cs="Segoe UI"/>
-          <w:lang w:val="es-ES"/>
-        </w:rPr>
-        <w:t xml:space="preserve"> </w:t>
-      </w:r>
-      <w:proofErr w:type="spellStart"/>
-      <w:r>
-        <w:rPr>
-          <w:rFonts w:cs="Segoe UI"/>
-          <w:lang w:val="es-ES"/>
-        </w:rPr>
-        <w:t>Generation</w:t>
-      </w:r>
-      <w:proofErr w:type="spellEnd"/>
+      <w:r>
+        <w:rPr>
+          <w:rFonts w:cs="Segoe UI"/>
+          <w:lang w:val="es-ES"/>
+        </w:rPr>
+        <w:t>Retrieval Augmented Generation</w:t>
+      </w:r>
     </w:p>
     <w:p>
       <w:pPr>
@@ -5072,15 +5004,7 @@
         <w:t xml:space="preserve">queriendo incluso que la ciudad </w:t>
       </w:r>
       <w:r>
-        <w:t xml:space="preserve">se convierta en un </w:t>
-      </w:r>
-      <w:proofErr w:type="gramStart"/>
-      <w:r>
-        <w:t>hub</w:t>
-      </w:r>
-      <w:proofErr w:type="gramEnd"/>
-      <w:r>
-        <w:t xml:space="preserve"> de Inteligencia artificial y transformación digital </w:t>
+        <w:t xml:space="preserve">se convierta en un hub de Inteligencia artificial y transformación digital </w:t>
       </w:r>
       <w:r>
         <w:t>mediante la inversión gubernamental en centros de IA</w:t>
@@ -6881,10 +6805,9 @@
     </w:p>
     <w:p>
       <w:r>
-        <w:t>El auge de los modelos de lenguaje de gran escala ha impulsado el desarrollo de nuevas herramientas capaces de asistir a los estudiantes en diversos contextos, incluyendo el aprendizaje de programación. Soluciones como la API de ChatGPT, vLLM y Ollama han sido recomendadas por diversos docentes universitarios por su capacidad de comprensión del lenguaje natural, generación de texto y análisis de código. Sin embargo, una revisión crítica de estas tecnologías permite establecer sus limitaciones frente al desarrollo de un tutor inteligente adaptado al curso Algoritmos y Programación 1 en la Universidad Icesi.</w:t>
-      </w:r>
-    </w:p>
-    <w:p/>
+        <w:t>El auge de los modelos de lenguaje de gran escala (LLMs) ha impulsado el desarrollo de nuevas herramientas capaces de asistir a los estudiantes en diversos contextos, incluyendo el aprendizaje de programación. Soluciones como las Interfaces de Programación de Aplicaciones (APIs) de ChatGPT, Gemini y DeepSeek ofrecen capacidades avanzadas de comprensión del lenguaje natural, generación de texto y análisis de código, siendo consideradas por docentes universitarios como tecnologías prometedoras. Sin embargo, una revisión crítica de estas tecnologías es necesaria para establecer sus potencialidades y limitaciones frente al desarrollo de un tutor inteligente adaptado específicamente al curso Algoritmos y Programación 1 (APO 1) en la Universidad Icesi.</w:t>
+      </w:r>
+    </w:p>
     <w:p>
       <w:pPr>
         <w:pStyle w:val="Prrafodelista"/>
@@ -6898,6 +6821,290 @@
           <w:rFonts w:ascii="Segoe UI" w:hAnsi="Segoe UI" w:cs="Segoe UI"/>
           <w:b/>
           <w:bCs/>
+          <w:lang w:val="en-US"/>
+        </w:rPr>
+      </w:pPr>
+      <w:r>
+        <w:rPr>
+          <w:rFonts w:ascii="Segoe UI" w:hAnsi="Segoe UI" w:cs="Segoe UI"/>
+          <w:b/>
+          <w:bCs/>
+          <w:lang w:val="en-US"/>
+        </w:rPr>
+        <w:t>API de ChatGPT</w:t>
+      </w:r>
+      <w:r>
+        <w:rPr>
+          <w:rFonts w:ascii="Segoe UI" w:hAnsi="Segoe UI" w:cs="Segoe UI"/>
+          <w:b/>
+          <w:bCs/>
+          <w:lang w:val="en-US"/>
+        </w:rPr>
+        <w:t xml:space="preserve"> (Open</w:t>
+      </w:r>
+      <w:r>
+        <w:rPr>
+          <w:rFonts w:ascii="Segoe UI" w:hAnsi="Segoe UI" w:cs="Segoe UI"/>
+          <w:b/>
+          <w:bCs/>
+          <w:lang w:val="en-US"/>
+        </w:rPr>
+        <w:t>AI)</w:t>
+      </w:r>
+    </w:p>
+    <w:p>
+      <w:pPr>
+        <w:spacing w:before="100" w:beforeAutospacing="1" w:after="100" w:afterAutospacing="1"/>
+        <w:ind w:firstLine="0"/>
+        <w:jc w:val="left"/>
+      </w:pPr>
+      <w:r>
+        <w:t>Permite acceder a diversos modelos de OpenAI como GPT-3.5-Turbo y la familia GPT-4, entrenados sobre vastos volúmenes de texto, código y documentación técnica. Su uso facilita la construcción de asistentes conversacionales que entienden y generan lenguaje natural, resuelven dudas, explican conceptos e incluso pueden ayudar a corregir y optimizar código.</w:t>
+      </w:r>
+    </w:p>
+    <w:p>
+      <w:pPr>
+        <w:numPr>
+          <w:ilvl w:val="0"/>
+          <w:numId w:val="22"/>
+        </w:numPr>
+        <w:spacing w:before="100" w:beforeAutospacing="1" w:after="100" w:afterAutospacing="1"/>
+        <w:jc w:val="left"/>
+      </w:pPr>
+      <w:r>
+        <w:rPr>
+          <w:b/>
+          <w:bCs/>
+        </w:rPr>
+        <w:t>Ventajas:</w:t>
+      </w:r>
+    </w:p>
+    <w:p>
+      <w:pPr>
+        <w:numPr>
+          <w:ilvl w:val="1"/>
+          <w:numId w:val="22"/>
+        </w:numPr>
+        <w:spacing w:before="100" w:beforeAutospacing="1" w:after="100" w:afterAutospacing="1"/>
+        <w:jc w:val="left"/>
+      </w:pPr>
+      <w:r>
+        <w:rPr>
+          <w:b/>
+          <w:bCs/>
+        </w:rPr>
+        <w:t>Excelente comprensión del lenguaje natural y capacidad conversacional:</w:t>
+      </w:r>
+      <w:r>
+        <w:t xml:space="preserve"> Ideal para asistir a estudiantes en la formulación de sus dudas de manera intuitiva.</w:t>
+      </w:r>
+    </w:p>
+    <w:p>
+      <w:pPr>
+        <w:numPr>
+          <w:ilvl w:val="1"/>
+          <w:numId w:val="22"/>
+        </w:numPr>
+        <w:spacing w:before="100" w:beforeAutospacing="1" w:after="100" w:afterAutospacing="1"/>
+        <w:jc w:val="left"/>
+      </w:pPr>
+      <w:r>
+        <w:rPr>
+          <w:b/>
+          <w:bCs/>
+        </w:rPr>
+        <w:t>Habilidad para generar explicaciones detalladas y guías:</w:t>
+      </w:r>
+      <w:r>
+        <w:t xml:space="preserve"> Puede adaptar sus explicaciones si se le provee el contexto adecuado (mediante </w:t>
+      </w:r>
+      <w:r>
+        <w:rPr>
+          <w:i/>
+          <w:iCs/>
+        </w:rPr>
+        <w:t>prompt engineering</w:t>
+      </w:r>
+      <w:r>
+        <w:t>), pudiendo orientar a los estudiantes sin ofrecer soluciones directas.</w:t>
+      </w:r>
+    </w:p>
+    <w:p>
+      <w:pPr>
+        <w:numPr>
+          <w:ilvl w:val="1"/>
+          <w:numId w:val="22"/>
+        </w:numPr>
+        <w:spacing w:before="100" w:beforeAutospacing="1" w:after="100" w:afterAutospacing="1"/>
+        <w:jc w:val="left"/>
+      </w:pPr>
+      <w:r>
+        <w:rPr>
+          <w:b/>
+          <w:bCs/>
+        </w:rPr>
+        <w:t>Amplia documentación y comunidad activa:</w:t>
+      </w:r>
+      <w:r>
+        <w:t xml:space="preserve"> Cuenta con una vasta cantidad de recursos, tutoriales y una comunidad de desarrolladores madura, lo que facilita su integración y la resolución de problemas.</w:t>
+      </w:r>
+    </w:p>
+    <w:p>
+      <w:pPr>
+        <w:numPr>
+          <w:ilvl w:val="1"/>
+          <w:numId w:val="22"/>
+        </w:numPr>
+        <w:spacing w:before="100" w:beforeAutospacing="1" w:after="100" w:afterAutospacing="1"/>
+        <w:jc w:val="left"/>
+      </w:pPr>
+      <w:r>
+        <w:rPr>
+          <w:b/>
+          <w:bCs/>
+        </w:rPr>
+        <w:t>Flexibilidad y mejora continua:</w:t>
+      </w:r>
+      <w:r>
+        <w:t xml:space="preserve"> Los modelos son actualizados y mejorados constantemente por OpenAI, ofreciendo capacidades crecientes.</w:t>
+      </w:r>
+    </w:p>
+    <w:p>
+      <w:pPr>
+        <w:numPr>
+          <w:ilvl w:val="0"/>
+          <w:numId w:val="22"/>
+        </w:numPr>
+        <w:spacing w:before="100" w:beforeAutospacing="1" w:after="100" w:afterAutospacing="1"/>
+        <w:jc w:val="left"/>
+      </w:pPr>
+      <w:r>
+        <w:rPr>
+          <w:b/>
+          <w:bCs/>
+        </w:rPr>
+        <w:t>Desventajas:</w:t>
+      </w:r>
+    </w:p>
+    <w:p>
+      <w:pPr>
+        <w:numPr>
+          <w:ilvl w:val="1"/>
+          <w:numId w:val="22"/>
+        </w:numPr>
+        <w:spacing w:before="100" w:beforeAutospacing="1" w:after="100" w:afterAutospacing="1"/>
+        <w:jc w:val="left"/>
+      </w:pPr>
+      <w:r>
+        <w:rPr>
+          <w:b/>
+          <w:bCs/>
+        </w:rPr>
+        <w:t>Costo y naturaleza propietaria:</w:t>
+      </w:r>
+      <w:r>
+        <w:t xml:space="preserve"> Es un servicio comercial y su uso incurre en costos económicos basados en el consumo (tokens), lo cual puede ser una limitación para la sostenibilidad en proyectos educativos a largo plazo o de uso intensivo. No es de código abierto.</w:t>
+      </w:r>
+    </w:p>
+    <w:p>
+      <w:pPr>
+        <w:numPr>
+          <w:ilvl w:val="1"/>
+          <w:numId w:val="22"/>
+        </w:numPr>
+        <w:spacing w:before="100" w:beforeAutospacing="1" w:after="100" w:afterAutospacing="1"/>
+        <w:jc w:val="left"/>
+      </w:pPr>
+      <w:r>
+        <w:rPr>
+          <w:b/>
+          <w:bCs/>
+        </w:rPr>
+        <w:t>Requiere alineación pedagógica explícita:</w:t>
+      </w:r>
+      <w:r>
+        <w:t xml:space="preserve"> No está intrínsecamente alineada con teorías pedagógicas como el constructivismo o el andamiaje. Se necesita un </w:t>
+      </w:r>
+      <w:r>
+        <w:lastRenderedPageBreak/>
+        <w:t xml:space="preserve">diseño de </w:t>
+      </w:r>
+      <w:r>
+        <w:rPr>
+          <w:i/>
+          <w:iCs/>
+        </w:rPr>
+        <w:t>prompts</w:t>
+      </w:r>
+      <w:r>
+        <w:t xml:space="preserve"> cuidadoso y, a menudo, complejo para que sus respuestas sirvan a objetivos educativos específicos.</w:t>
+      </w:r>
+    </w:p>
+    <w:p>
+      <w:pPr>
+        <w:numPr>
+          <w:ilvl w:val="1"/>
+          <w:numId w:val="22"/>
+        </w:numPr>
+        <w:spacing w:before="100" w:beforeAutospacing="1" w:after="100" w:afterAutospacing="1"/>
+        <w:jc w:val="left"/>
+      </w:pPr>
+      <w:r>
+        <w:rPr>
+          <w:b/>
+          <w:bCs/>
+        </w:rPr>
+        <w:t>Retroalimentación potencialmente genérica:</w:t>
+      </w:r>
+      <w:r>
+        <w:t xml:space="preserve"> Aunque puede ofrecer retroalimentación sobre el código, esta puede ser genérica o incluso errónea si no se le estructura un contexto detallado del estudiante (nivel, errores previos, progreso en el curso) y de los objetivos de aprendizaje específicos de APO 1.</w:t>
+      </w:r>
+    </w:p>
+    <w:p>
+      <w:pPr>
+        <w:numPr>
+          <w:ilvl w:val="1"/>
+          <w:numId w:val="22"/>
+        </w:numPr>
+        <w:spacing w:before="100" w:beforeAutospacing="1" w:after="100" w:afterAutospacing="1"/>
+        <w:jc w:val="left"/>
+      </w:pPr>
+      <w:r>
+        <w:rPr>
+          <w:b/>
+          <w:bCs/>
+        </w:rPr>
+        <w:t>Posibles "alucinaciones" o información incorrecta:</w:t>
+      </w:r>
+      <w:r>
+        <w:t xml:space="preserve"> Como todos los LLMs, puede generar información que parezca plausible pero sea incorrecta, lo que requiere validación en un contexto educativo.</w:t>
+      </w:r>
+    </w:p>
+    <w:p>
+      <w:pPr>
+        <w:spacing w:before="100" w:beforeAutospacing="1" w:after="100" w:afterAutospacing="1"/>
+        <w:ind w:firstLine="0"/>
+        <w:jc w:val="left"/>
+        <w:rPr>
+          <w:rFonts w:cs="Segoe UI"/>
+          <w:b/>
+          <w:bCs/>
+        </w:rPr>
+      </w:pPr>
+    </w:p>
+    <w:p>
+      <w:pPr>
+        <w:pStyle w:val="Prrafodelista"/>
+        <w:numPr>
+          <w:ilvl w:val="0"/>
+          <w:numId w:val="20"/>
+        </w:numPr>
+        <w:spacing w:before="100" w:beforeAutospacing="1" w:after="100" w:afterAutospacing="1"/>
+        <w:jc w:val="left"/>
+        <w:rPr>
+          <w:rFonts w:ascii="Segoe UI" w:hAnsi="Segoe UI" w:cs="Segoe UI"/>
+          <w:b/>
+          <w:bCs/>
           <w:lang w:val="es-ES"/>
         </w:rPr>
       </w:pPr>
@@ -6908,7 +7115,67 @@
           <w:bCs/>
           <w:lang w:val="es-CO"/>
         </w:rPr>
-        <w:t>API de ChatGPT</w:t>
+        <w:t>API de Gemini (Google</w:t>
+      </w:r>
+      <w:r>
+        <w:rPr>
+          <w:rFonts w:ascii="Segoe UI" w:hAnsi="Segoe UI" w:cs="Segoe UI"/>
+          <w:b/>
+          <w:bCs/>
+          <w:lang w:val="es-CO"/>
+        </w:rPr>
+        <w:t>)</w:t>
+      </w:r>
+    </w:p>
+    <w:p>
+      <w:pPr>
+        <w:rPr>
+          <w:rFonts w:cs="Segoe UI"/>
+        </w:rPr>
+      </w:pPr>
+      <w:r>
+        <w:rPr>
+          <w:rFonts w:cs="Segoe UI"/>
+        </w:rPr>
+        <w:t xml:space="preserve">La API de Gemini, desarrollada por Google AI, provee acceso a la familia de modelos multimodales Gemini (ej. Gemini </w:t>
+      </w:r>
+      <w:proofErr w:type="gramStart"/>
+      <w:r>
+        <w:rPr>
+          <w:rFonts w:cs="Segoe UI"/>
+        </w:rPr>
+        <w:t>Pro</w:t>
+      </w:r>
+      <w:r>
+        <w:rPr>
+          <w:rFonts w:cs="Segoe UI"/>
+        </w:rPr>
+        <w:t xml:space="preserve"> 2</w:t>
+      </w:r>
+      <w:proofErr w:type="gramEnd"/>
+      <w:r>
+        <w:rPr>
+          <w:rFonts w:cs="Segoe UI"/>
+        </w:rPr>
+        <w:t>.0</w:t>
+      </w:r>
+      <w:r>
+        <w:rPr>
+          <w:rFonts w:cs="Segoe UI"/>
+        </w:rPr>
+        <w:t>, Gemini Flash</w:t>
+      </w:r>
+      <w:r>
+        <w:rPr>
+          <w:rFonts w:cs="Segoe UI"/>
+        </w:rPr>
+        <w:t xml:space="preserve"> 2.0</w:t>
+      </w:r>
+      <w:r>
+        <w:rPr>
+          <w:rFonts w:cs="Segoe UI"/>
+        </w:rPr>
+        <w:t>, y potencialmente versiones más avanzadas). Estos modelos están diseñados para comprender, razonar y generar texto, código, y procesar diversos tipos de información, destacando por sus capacidades de razonamiento complejo y multimodalidad.</w:t>
       </w:r>
     </w:p>
     <w:p>
@@ -6916,27 +7183,752 @@
         <w:spacing w:before="100" w:beforeAutospacing="1" w:after="100" w:afterAutospacing="1"/>
         <w:ind w:left="568" w:firstLine="0"/>
         <w:jc w:val="left"/>
-      </w:pPr>
-      <w:r>
-        <w:rPr>
-          <w:lang w:val="es-ES"/>
-        </w:rPr>
-        <w:t>Pe</w:t>
-      </w:r>
-      <w:r>
-        <w:t>rmite acceder a</w:t>
-      </w:r>
-      <w:r>
-        <w:t xml:space="preserve"> diversos</w:t>
-      </w:r>
-      <w:r>
-        <w:t xml:space="preserve"> modelos como GPT-3.5 y GPT-4, entrenados sobre grandes volúmenes de texto, código y documentación técnica. Su uso permite construir asistentes conversacionales que entienden y generan lenguaje natural, resuelven dudas, explican conceptos e incluso corrigen código</w:t>
-      </w:r>
-      <w:r>
+        <w:rPr>
+          <w:rFonts w:eastAsia="Times New Roman" w:cs="Segoe UI"/>
+          <w:b/>
+          <w:bCs/>
+          <w:szCs w:val="24"/>
+          <w:lang w:val="es-ES" w:eastAsia="es-ES"/>
+        </w:rPr>
+      </w:pPr>
+      <w:r>
+        <w:rPr>
+          <w:rFonts w:eastAsia="Times New Roman" w:cs="Segoe UI"/>
+          <w:b/>
+          <w:bCs/>
+          <w:szCs w:val="24"/>
+          <w:lang w:val="es-ES" w:eastAsia="es-ES"/>
+        </w:rPr>
+        <w:t>•  Ventajas:</w:t>
+      </w:r>
+    </w:p>
+    <w:p>
+      <w:pPr>
+        <w:pStyle w:val="Prrafodelista"/>
+        <w:numPr>
+          <w:ilvl w:val="0"/>
+          <w:numId w:val="23"/>
+        </w:numPr>
+        <w:spacing w:before="100" w:beforeAutospacing="1" w:after="100" w:afterAutospacing="1"/>
+        <w:jc w:val="left"/>
+        <w:rPr>
+          <w:rFonts w:ascii="Segoe UI" w:hAnsi="Segoe UI" w:cs="Segoe UI"/>
+          <w:b/>
+          <w:bCs/>
+          <w:lang w:val="es-ES"/>
+        </w:rPr>
+      </w:pPr>
+      <w:r>
+        <w:rPr>
+          <w:rFonts w:ascii="Segoe UI" w:hAnsi="Segoe UI" w:cs="Segoe UI"/>
+          <w:b/>
+          <w:bCs/>
+          <w:lang w:val="es-ES"/>
+        </w:rPr>
+        <w:t xml:space="preserve">Fuertes capacidades de razonamiento y multimodalidad: </w:t>
+      </w:r>
+      <w:r>
+        <w:rPr>
+          <w:rFonts w:ascii="Segoe UI" w:hAnsi="Segoe UI" w:cs="Segoe UI"/>
+          <w:lang w:val="es-ES"/>
+        </w:rPr>
+        <w:t>Puede comprender contextos complejos, lo que es útil para explicar conceptos algorítmicos y estructuras de datos. Su capacidad para procesar imágenes o audio (aunque la API de texto sea la principal para este caso) podría abrir futuras posibilidades.</w:t>
+      </w:r>
+    </w:p>
+    <w:p>
+      <w:pPr>
+        <w:pStyle w:val="Prrafodelista"/>
+        <w:numPr>
+          <w:ilvl w:val="0"/>
+          <w:numId w:val="23"/>
+        </w:numPr>
+        <w:spacing w:before="100" w:beforeAutospacing="1" w:after="100" w:afterAutospacing="1"/>
+        <w:jc w:val="left"/>
+        <w:rPr>
+          <w:rFonts w:ascii="Segoe UI" w:hAnsi="Segoe UI" w:cs="Segoe UI"/>
+          <w:lang w:val="es-ES"/>
+        </w:rPr>
+      </w:pPr>
+      <w:r>
+        <w:rPr>
+          <w:rFonts w:ascii="Segoe UI" w:hAnsi="Segoe UI" w:cs="Segoe UI"/>
+          <w:b/>
+          <w:bCs/>
+          <w:lang w:val="es-ES"/>
+        </w:rPr>
+        <w:t xml:space="preserve">Buen rendimiento en tareas de generación y explicación de código: </w:t>
+      </w:r>
+      <w:r>
+        <w:rPr>
+          <w:rFonts w:ascii="Segoe UI" w:hAnsi="Segoe UI" w:cs="Segoe UI"/>
+          <w:lang w:val="es-ES"/>
+        </w:rPr>
+        <w:t>Muestra competencia en diversos lenguajes de programación relevantes para APO 1.</w:t>
+      </w:r>
+    </w:p>
+    <w:p>
+      <w:pPr>
+        <w:pStyle w:val="Prrafodelista"/>
+        <w:numPr>
+          <w:ilvl w:val="0"/>
+          <w:numId w:val="23"/>
+        </w:numPr>
+        <w:spacing w:before="100" w:beforeAutospacing="1" w:after="100" w:afterAutospacing="1"/>
+        <w:jc w:val="left"/>
+        <w:rPr>
+          <w:rFonts w:ascii="Segoe UI" w:hAnsi="Segoe UI" w:cs="Segoe UI"/>
+          <w:b/>
+          <w:bCs/>
+          <w:lang w:val="es-ES"/>
+        </w:rPr>
+      </w:pPr>
+      <w:r>
+        <w:rPr>
+          <w:rFonts w:ascii="Segoe UI" w:hAnsi="Segoe UI" w:cs="Segoe UI"/>
+          <w:b/>
+          <w:bCs/>
+          <w:lang w:val="es-ES"/>
+        </w:rPr>
+        <w:t xml:space="preserve">Escalabilidad y ecosistema Google: </w:t>
+      </w:r>
+      <w:r>
+        <w:rPr>
+          <w:rFonts w:ascii="Segoe UI" w:hAnsi="Segoe UI" w:cs="Segoe UI"/>
+          <w:lang w:val="es-ES"/>
+        </w:rPr>
+        <w:t>Se beneficia de la infraestructura de Google, asegurando buena escalabilidad y fiabilidad. Potencial de integración con otras herramientas del ecosistema Google.</w:t>
+      </w:r>
+    </w:p>
+    <w:p>
+      <w:pPr>
+        <w:pStyle w:val="Prrafodelista"/>
+        <w:numPr>
+          <w:ilvl w:val="0"/>
+          <w:numId w:val="23"/>
+        </w:numPr>
+        <w:spacing w:before="100" w:beforeAutospacing="1" w:after="100" w:afterAutospacing="1"/>
+        <w:jc w:val="left"/>
+        <w:rPr>
+          <w:rFonts w:ascii="Segoe UI" w:hAnsi="Segoe UI" w:cs="Segoe UI"/>
+          <w:b/>
+          <w:bCs/>
+          <w:lang w:val="es-ES"/>
+        </w:rPr>
+      </w:pPr>
+      <w:r>
+        <w:rPr>
+          <w:rFonts w:ascii="Segoe UI" w:hAnsi="Segoe UI" w:cs="Segoe UI"/>
+          <w:b/>
+          <w:bCs/>
+          <w:lang w:val="es-ES"/>
+        </w:rPr>
+        <w:t xml:space="preserve">Niveles de uso gratuitos o créditos: </w:t>
+      </w:r>
+      <w:r>
+        <w:rPr>
+          <w:rFonts w:ascii="Segoe UI" w:hAnsi="Segoe UI" w:cs="Segoe UI"/>
+          <w:lang w:val="es-ES"/>
+        </w:rPr>
+        <w:t>Google suele ofrecer un nivel de uso gratuito o créditos iniciales que facilitan la experimentación y el desarrollo temprano de prototipos.</w:t>
+      </w:r>
+    </w:p>
+    <w:p>
+      <w:pPr>
+        <w:spacing w:before="100" w:beforeAutospacing="1" w:after="100" w:afterAutospacing="1"/>
+        <w:ind w:left="568" w:firstLine="0"/>
+        <w:jc w:val="left"/>
+        <w:rPr>
+          <w:rFonts w:eastAsia="Times New Roman" w:cs="Segoe UI"/>
+          <w:b/>
+          <w:bCs/>
+          <w:szCs w:val="24"/>
+          <w:lang w:val="es-ES" w:eastAsia="es-ES"/>
+        </w:rPr>
+      </w:pPr>
+      <w:r>
+        <w:rPr>
+          <w:rFonts w:eastAsia="Times New Roman" w:cs="Segoe UI"/>
+          <w:b/>
+          <w:bCs/>
+          <w:szCs w:val="24"/>
+          <w:lang w:val="es-ES" w:eastAsia="es-ES"/>
+        </w:rPr>
+        <w:t>•  Desventajas:</w:t>
+      </w:r>
+    </w:p>
+    <w:p>
+      <w:pPr>
+        <w:pStyle w:val="Prrafodelista"/>
+        <w:numPr>
+          <w:ilvl w:val="0"/>
+          <w:numId w:val="24"/>
+        </w:numPr>
+        <w:spacing w:before="100" w:beforeAutospacing="1" w:after="100" w:afterAutospacing="1"/>
+        <w:jc w:val="left"/>
+        <w:rPr>
+          <w:rFonts w:ascii="Segoe UI" w:hAnsi="Segoe UI" w:cs="Segoe UI"/>
+          <w:lang w:val="es-ES"/>
+        </w:rPr>
+      </w:pPr>
+      <w:r>
+        <w:rPr>
+          <w:rFonts w:ascii="Segoe UI" w:hAnsi="Segoe UI" w:cs="Segoe UI"/>
+          <w:b/>
+          <w:bCs/>
+          <w:lang w:val="es-ES"/>
+        </w:rPr>
+        <w:t xml:space="preserve">Costo en uso extensivo: </w:t>
+      </w:r>
+      <w:r>
+        <w:rPr>
+          <w:rFonts w:ascii="Segoe UI" w:hAnsi="Segoe UI" w:cs="Segoe UI"/>
+          <w:lang w:val="es-ES"/>
+        </w:rPr>
+        <w:t>Al igual que ChatGPT, el uso más allá de las cuotas gratuitas es un servicio propietario con costos asociados que pueden escalar con el número de estudiantes y la frecuencia de interacción.</w:t>
+      </w:r>
+    </w:p>
+    <w:p>
+      <w:pPr>
+        <w:pStyle w:val="Prrafodelista"/>
+        <w:numPr>
+          <w:ilvl w:val="0"/>
+          <w:numId w:val="24"/>
+        </w:numPr>
+        <w:spacing w:before="100" w:beforeAutospacing="1" w:after="100" w:afterAutospacing="1"/>
+        <w:jc w:val="left"/>
+        <w:rPr>
+          <w:rFonts w:ascii="Segoe UI" w:hAnsi="Segoe UI" w:cs="Segoe UI"/>
+          <w:lang w:val="es-ES"/>
+        </w:rPr>
+      </w:pPr>
+      <w:r>
+        <w:rPr>
+          <w:rFonts w:ascii="Segoe UI" w:hAnsi="Segoe UI" w:cs="Segoe UI"/>
+          <w:b/>
+          <w:bCs/>
+          <w:lang w:val="es-ES"/>
+        </w:rPr>
+        <w:lastRenderedPageBreak/>
+        <w:t xml:space="preserve">Alineación pedagógica dependiente del diseño: </w:t>
+      </w:r>
+      <w:r>
+        <w:rPr>
+          <w:rFonts w:ascii="Segoe UI" w:hAnsi="Segoe UI" w:cs="Segoe UI"/>
+          <w:lang w:val="es-ES"/>
+        </w:rPr>
+        <w:t>Aunque potente, su alineación con estrategias pedagógicas específicas para la enseñanza de la programación requiere un diseño instruccional y de prompts elaborado por los desarrolladores del tutor.</w:t>
+      </w:r>
+    </w:p>
+    <w:p>
+      <w:pPr>
+        <w:pStyle w:val="Prrafodelista"/>
+        <w:numPr>
+          <w:ilvl w:val="0"/>
+          <w:numId w:val="24"/>
+        </w:numPr>
+        <w:spacing w:before="100" w:beforeAutospacing="1" w:after="100" w:afterAutospacing="1"/>
+        <w:jc w:val="left"/>
+        <w:rPr>
+          <w:rFonts w:ascii="Segoe UI" w:hAnsi="Segoe UI" w:cs="Segoe UI"/>
+          <w:lang w:val="es-ES"/>
+        </w:rPr>
+      </w:pPr>
+      <w:r>
+        <w:rPr>
+          <w:rFonts w:ascii="Segoe UI" w:hAnsi="Segoe UI" w:cs="Segoe UI"/>
+          <w:b/>
+          <w:bCs/>
+          <w:lang w:val="es-ES"/>
+        </w:rPr>
+        <w:t xml:space="preserve">Novedad relativa: </w:t>
+      </w:r>
+      <w:r>
+        <w:rPr>
+          <w:rFonts w:ascii="Segoe UI" w:hAnsi="Segoe UI" w:cs="Segoe UI"/>
+          <w:lang w:val="es-ES"/>
+        </w:rPr>
+        <w:t>Aunque evoluciona rápidamente, la cantidad de recursos de la comunidad, ejemplos específicos y bibliotecas de terceros podría ser menor en comparación con la API de OpenAI, aunque esta brecha se cierra continuamente.</w:t>
+      </w:r>
+    </w:p>
+    <w:p>
+      <w:pPr>
+        <w:pStyle w:val="Prrafodelista"/>
+        <w:numPr>
+          <w:ilvl w:val="0"/>
+          <w:numId w:val="24"/>
+        </w:numPr>
+        <w:spacing w:before="100" w:beforeAutospacing="1" w:after="100" w:afterAutospacing="1"/>
+        <w:jc w:val="left"/>
+        <w:rPr>
+          <w:rFonts w:ascii="Segoe UI" w:hAnsi="Segoe UI" w:cs="Segoe UI"/>
+          <w:lang w:val="es-ES"/>
+        </w:rPr>
+      </w:pPr>
+      <w:r>
+        <w:rPr>
+          <w:rFonts w:ascii="Segoe UI" w:hAnsi="Segoe UI" w:cs="Segoe UI"/>
+          <w:b/>
+          <w:bCs/>
+          <w:lang w:val="es-ES"/>
+        </w:rPr>
+        <w:t xml:space="preserve">Personalización de la retroalimentación: </w:t>
+      </w:r>
+      <w:r>
+        <w:rPr>
+          <w:rFonts w:ascii="Segoe UI" w:hAnsi="Segoe UI" w:cs="Segoe UI"/>
+          <w:lang w:val="es-ES"/>
+        </w:rPr>
+        <w:t>Sigue siendo un desafío que depende de la lógica externa implementada para que sea verdaderamente adaptativa al progreso individual del estudiante en APO 1.</w:t>
+      </w:r>
+    </w:p>
+    <w:p>
+      <w:pPr>
+        <w:spacing w:before="100" w:beforeAutospacing="1" w:after="100" w:afterAutospacing="1"/>
+        <w:jc w:val="left"/>
+        <w:rPr>
+          <w:rFonts w:cs="Segoe UI"/>
+          <w:lang w:val="es-ES"/>
+        </w:rPr>
+      </w:pPr>
+    </w:p>
+    <w:p>
+      <w:pPr>
+        <w:pStyle w:val="Prrafodelista"/>
+        <w:numPr>
+          <w:ilvl w:val="0"/>
+          <w:numId w:val="20"/>
+        </w:numPr>
+        <w:spacing w:before="100" w:beforeAutospacing="1" w:after="100" w:afterAutospacing="1"/>
+        <w:jc w:val="left"/>
+        <w:rPr>
+          <w:rFonts w:ascii="Segoe UI" w:eastAsiaTheme="minorEastAsia" w:hAnsi="Segoe UI" w:cs="Segoe UI"/>
+          <w:szCs w:val="22"/>
+          <w:lang w:val="en-US" w:eastAsia="es-CO"/>
+        </w:rPr>
+      </w:pPr>
+      <w:r>
+        <w:rPr>
+          <w:rFonts w:ascii="Segoe UI" w:hAnsi="Segoe UI" w:cs="Segoe UI"/>
+          <w:b/>
+          <w:bCs/>
+          <w:lang w:val="en-US"/>
+        </w:rPr>
+        <w:t>API de DeepSeek (DeepSeek AI)</w:t>
+      </w:r>
+    </w:p>
+    <w:p>
+      <w:pPr>
+        <w:spacing w:before="100" w:beforeAutospacing="1" w:after="100" w:afterAutospacing="1"/>
+        <w:jc w:val="left"/>
+        <w:rPr>
+          <w:rFonts w:cs="Segoe UI"/>
+        </w:rPr>
+      </w:pPr>
+      <w:r>
+        <w:rPr>
+          <w:rFonts w:cs="Segoe UI"/>
+        </w:rPr>
+        <w:t>La API de DeepSeek proporciona acceso a modelos de lenguaje especializados, particularmente aquellos de la familia DeepSeek Coder, que han sido entrenados con un enfoque intensivo en grandes volúmenes de código fuente (más de 2 billones de tokens de código) y material técnico relacionado con la programación y las matemáticas.</w:t>
+      </w:r>
+    </w:p>
+    <w:p>
+      <w:pPr>
+        <w:spacing w:before="100" w:beforeAutospacing="1" w:after="100" w:afterAutospacing="1"/>
+        <w:jc w:val="left"/>
+        <w:rPr>
+          <w:rFonts w:eastAsia="Times New Roman" w:cs="Segoe UI"/>
+          <w:b/>
+          <w:bCs/>
+          <w:szCs w:val="24"/>
+          <w:lang w:val="es-ES" w:eastAsia="es-ES"/>
+        </w:rPr>
+      </w:pPr>
+      <w:r>
+        <w:rPr>
+          <w:rFonts w:eastAsia="Times New Roman" w:cs="Segoe UI"/>
+          <w:b/>
+          <w:bCs/>
+          <w:szCs w:val="24"/>
+          <w:lang w:val="es-ES" w:eastAsia="es-ES"/>
+        </w:rPr>
+        <w:t>Ventajas:</w:t>
+      </w:r>
+    </w:p>
+    <w:p>
+      <w:pPr>
+        <w:spacing w:before="100" w:beforeAutospacing="1" w:after="100" w:afterAutospacing="1"/>
+        <w:jc w:val="left"/>
+        <w:rPr>
+          <w:rFonts w:eastAsia="Times New Roman" w:cs="Segoe UI"/>
+          <w:b/>
+          <w:bCs/>
+          <w:szCs w:val="24"/>
+          <w:lang w:val="es-ES" w:eastAsia="es-ES"/>
+        </w:rPr>
+      </w:pPr>
+    </w:p>
+    <w:p>
+      <w:pPr>
+        <w:pStyle w:val="Prrafodelista"/>
+        <w:numPr>
+          <w:ilvl w:val="0"/>
+          <w:numId w:val="25"/>
+        </w:numPr>
+        <w:spacing w:before="100" w:beforeAutospacing="1" w:after="100" w:afterAutospacing="1"/>
+        <w:jc w:val="left"/>
+        <w:rPr>
+          <w:rFonts w:ascii="Segoe UI" w:hAnsi="Segoe UI" w:cs="Segoe UI"/>
+          <w:b/>
+          <w:bCs/>
+          <w:lang w:val="es-ES"/>
+        </w:rPr>
+      </w:pPr>
+      <w:r>
+        <w:rPr>
+          <w:rFonts w:ascii="Segoe UI" w:hAnsi="Segoe UI" w:cs="Segoe UI"/>
+          <w:b/>
+          <w:bCs/>
+          <w:lang w:val="es-ES"/>
+        </w:rPr>
+        <w:t xml:space="preserve">Alta especialización en código: </w:t>
+      </w:r>
+      <w:r>
+        <w:rPr>
+          <w:rFonts w:ascii="Segoe UI" w:hAnsi="Segoe UI" w:cs="Segoe UI"/>
+          <w:lang w:val="es-ES"/>
+        </w:rPr>
+        <w:t>Su entrenamiento focalizado en código lo hace particularmente apto para la comprensión, generación, explicación y depuración de programas, lo cual es directamente aplicable a los desafíos de aprendizaje en APO 1.</w:t>
+      </w:r>
+    </w:p>
+    <w:p>
+      <w:pPr>
+        <w:pStyle w:val="Prrafodelista"/>
+        <w:numPr>
+          <w:ilvl w:val="0"/>
+          <w:numId w:val="25"/>
+        </w:numPr>
+        <w:spacing w:before="100" w:beforeAutospacing="1" w:after="100" w:afterAutospacing="1"/>
+        <w:jc w:val="left"/>
+        <w:rPr>
+          <w:rFonts w:ascii="Segoe UI" w:hAnsi="Segoe UI" w:cs="Segoe UI"/>
+          <w:b/>
+          <w:bCs/>
+          <w:lang w:val="es-ES"/>
+        </w:rPr>
+      </w:pPr>
+      <w:r>
+        <w:rPr>
+          <w:rFonts w:ascii="Segoe UI" w:hAnsi="Segoe UI" w:cs="Segoe UI"/>
+          <w:b/>
+          <w:bCs/>
+          <w:lang w:val="es-ES"/>
+        </w:rPr>
+        <w:t xml:space="preserve">Potencial de mayor precisión en tareas de programación: </w:t>
+      </w:r>
+      <w:r>
+        <w:rPr>
+          <w:rFonts w:ascii="Segoe UI" w:hAnsi="Segoe UI" w:cs="Segoe UI"/>
+          <w:lang w:val="es-ES"/>
+        </w:rPr>
+        <w:t>Podría ofrecer una mayor precisión y relevancia en tareas específicas de programación (por ejemplo, identificar errores sutiles, explicar algoritmos complejos, o traducir fragmentos de código) en comparación con modelos más generalistas.</w:t>
+      </w:r>
+    </w:p>
+    <w:p>
+      <w:pPr>
+        <w:pStyle w:val="Prrafodelista"/>
+        <w:numPr>
+          <w:ilvl w:val="0"/>
+          <w:numId w:val="25"/>
+        </w:numPr>
+        <w:spacing w:before="100" w:beforeAutospacing="1" w:after="100" w:afterAutospacing="1"/>
+        <w:jc w:val="left"/>
+        <w:rPr>
+          <w:rFonts w:ascii="Segoe UI" w:hAnsi="Segoe UI" w:cs="Segoe UI"/>
+          <w:b/>
+          <w:bCs/>
+          <w:lang w:val="es-ES"/>
+        </w:rPr>
+      </w:pPr>
+      <w:r>
+        <w:rPr>
+          <w:rFonts w:ascii="Segoe UI" w:hAnsi="Segoe UI" w:cs="Segoe UI"/>
+          <w:b/>
+          <w:bCs/>
+          <w:lang w:val="es-ES"/>
+        </w:rPr>
+        <w:t xml:space="preserve">Modelos base con componentes de código abierto: </w:t>
+      </w:r>
+      <w:r>
+        <w:rPr>
+          <w:rFonts w:ascii="Segoe UI" w:hAnsi="Segoe UI" w:cs="Segoe UI"/>
+          <w:lang w:val="es-ES"/>
+        </w:rPr>
+        <w:t>Aunque la API es un servicio, el hecho de que algunos de sus modelos base (como DeepSeek Coder) sean de código abierto ofrece una mayor transparencia sobre su arquitectura y datos de entrenamiento.</w:t>
+      </w:r>
+    </w:p>
+    <w:p>
+      <w:pPr>
+        <w:pStyle w:val="Prrafodelista"/>
+        <w:numPr>
+          <w:ilvl w:val="0"/>
+          <w:numId w:val="25"/>
+        </w:numPr>
+        <w:spacing w:before="100" w:beforeAutospacing="1" w:after="100" w:afterAutospacing="1"/>
+        <w:jc w:val="left"/>
+        <w:rPr>
+          <w:rFonts w:ascii="Segoe UI" w:hAnsi="Segoe UI" w:cs="Segoe UI"/>
+          <w:b/>
+          <w:bCs/>
+          <w:lang w:val="es-ES"/>
+        </w:rPr>
+      </w:pPr>
+      <w:r>
+        <w:rPr>
+          <w:rFonts w:ascii="Segoe UI" w:hAnsi="Segoe UI" w:cs="Segoe UI"/>
+          <w:b/>
+          <w:bCs/>
+          <w:lang w:val="es-ES"/>
+        </w:rPr>
+        <w:t xml:space="preserve">Costos potencialmente competitivos: </w:t>
+      </w:r>
+      <w:r>
+        <w:rPr>
+          <w:rFonts w:ascii="Segoe UI" w:hAnsi="Segoe UI" w:cs="Segoe UI"/>
+          <w:lang w:val="es-ES"/>
+        </w:rPr>
+        <w:t>Dado su enfoque especializado, podría ofrecer una estructura de costos más ventajosa para tareas intensivas en código.</w:t>
+      </w:r>
+    </w:p>
+    <w:p>
+      <w:pPr>
+        <w:spacing w:before="100" w:beforeAutospacing="1" w:after="100" w:afterAutospacing="1"/>
+        <w:jc w:val="left"/>
+        <w:rPr>
+          <w:rFonts w:eastAsia="Times New Roman" w:cs="Segoe UI"/>
+          <w:b/>
+          <w:bCs/>
+          <w:szCs w:val="24"/>
+          <w:lang w:val="es-ES" w:eastAsia="es-ES"/>
+        </w:rPr>
+      </w:pPr>
+      <w:r>
+        <w:rPr>
+          <w:rFonts w:eastAsia="Times New Roman" w:cs="Segoe UI"/>
+          <w:b/>
+          <w:bCs/>
+          <w:szCs w:val="24"/>
+          <w:lang w:val="es-ES" w:eastAsia="es-ES"/>
+        </w:rPr>
+        <w:t>Desventajas:</w:t>
+      </w:r>
+    </w:p>
+    <w:p>
+      <w:pPr>
+        <w:spacing w:before="100" w:beforeAutospacing="1" w:after="100" w:afterAutospacing="1"/>
+        <w:jc w:val="left"/>
+        <w:rPr>
+          <w:rFonts w:eastAsia="Times New Roman" w:cs="Segoe UI"/>
+          <w:b/>
+          <w:bCs/>
+          <w:szCs w:val="24"/>
+          <w:lang w:val="es-ES" w:eastAsia="es-ES"/>
+        </w:rPr>
+      </w:pPr>
+    </w:p>
+    <w:p>
+      <w:pPr>
+        <w:pStyle w:val="Prrafodelista"/>
+        <w:numPr>
+          <w:ilvl w:val="0"/>
+          <w:numId w:val="20"/>
+        </w:numPr>
+        <w:spacing w:before="100" w:beforeAutospacing="1" w:after="100" w:afterAutospacing="1"/>
+        <w:jc w:val="left"/>
+        <w:rPr>
+          <w:rFonts w:ascii="Segoe UI" w:hAnsi="Segoe UI" w:cs="Segoe UI"/>
+          <w:b/>
+          <w:bCs/>
+          <w:lang w:val="es-ES"/>
+        </w:rPr>
+      </w:pPr>
+      <w:r>
+        <w:rPr>
+          <w:rFonts w:ascii="Segoe UI" w:hAnsi="Segoe UI" w:cs="Segoe UI"/>
+          <w:b/>
+          <w:bCs/>
+          <w:lang w:val="es-ES"/>
+        </w:rPr>
+        <w:t xml:space="preserve">Capacidades conversacionales generales: </w:t>
+      </w:r>
+      <w:r>
+        <w:rPr>
+          <w:rFonts w:ascii="Segoe UI" w:hAnsi="Segoe UI" w:cs="Segoe UI"/>
+          <w:lang w:val="es-ES"/>
+        </w:rPr>
+        <w:t>Al estar más especializado en código, su habilidad para la conversación general o la comprensión de matices en lenguaje natural no técnico podría ser menos robusta que la de modelos como GPT-4 o Gemini. Esto podría afectar la naturalidad de la interacción si el estudiante se desvía de temas puramente técnicos.</w:t>
+      </w:r>
+    </w:p>
+    <w:p>
+      <w:pPr>
+        <w:pStyle w:val="Prrafodelista"/>
+        <w:numPr>
+          <w:ilvl w:val="0"/>
+          <w:numId w:val="20"/>
+        </w:numPr>
+        <w:spacing w:before="100" w:beforeAutospacing="1" w:after="100" w:afterAutospacing="1"/>
+        <w:jc w:val="left"/>
+        <w:rPr>
+          <w:rFonts w:ascii="Segoe UI" w:hAnsi="Segoe UI" w:cs="Segoe UI"/>
+          <w:b/>
+          <w:bCs/>
+          <w:lang w:val="es-ES"/>
+        </w:rPr>
+      </w:pPr>
+      <w:r>
+        <w:rPr>
+          <w:rFonts w:ascii="Segoe UI" w:hAnsi="Segoe UI" w:cs="Segoe UI"/>
+          <w:b/>
+          <w:bCs/>
+          <w:lang w:val="es-ES"/>
+        </w:rPr>
+        <w:t xml:space="preserve">Comunidad y documentación más recientes: </w:t>
+      </w:r>
+      <w:r>
+        <w:rPr>
+          <w:rFonts w:ascii="Segoe UI" w:hAnsi="Segoe UI" w:cs="Segoe UI"/>
+          <w:lang w:val="es-ES"/>
+        </w:rPr>
+        <w:t>Siendo un actor más nuevo en el mercado de APIs de LLMs en comparación con OpenAI o Google, la documentación, herramientas de soporte y comunidad de desarrolladores pueden ser más limitadas, aunque están en crecimiento.</w:t>
+      </w:r>
+    </w:p>
+    <w:p>
+      <w:pPr>
+        <w:pStyle w:val="Prrafodelista"/>
+        <w:numPr>
+          <w:ilvl w:val="0"/>
+          <w:numId w:val="20"/>
+        </w:numPr>
+        <w:spacing w:before="100" w:beforeAutospacing="1" w:after="100" w:afterAutospacing="1"/>
+        <w:jc w:val="left"/>
+        <w:rPr>
+          <w:rFonts w:ascii="Segoe UI" w:hAnsi="Segoe UI" w:cs="Segoe UI"/>
+          <w:b/>
+          <w:bCs/>
+          <w:lang w:val="es-ES"/>
+        </w:rPr>
+      </w:pPr>
+      <w:r>
+        <w:rPr>
+          <w:rFonts w:ascii="Segoe UI" w:hAnsi="Segoe UI" w:cs="Segoe UI"/>
+          <w:b/>
+          <w:bCs/>
+          <w:lang w:val="es-ES"/>
+        </w:rPr>
+        <w:t xml:space="preserve">Necesidad de integración pedagógica: </w:t>
+      </w:r>
+      <w:r>
+        <w:rPr>
+          <w:rFonts w:ascii="Segoe UI" w:hAnsi="Segoe UI" w:cs="Segoe UI"/>
+          <w:lang w:val="es-ES"/>
+        </w:rPr>
+        <w:t>La especialización en código no exime de la necesidad de diseñar una interacción pedagógica. El modelo puede explicar código, pero no necesariamente enseñar de manera efectiva sin una guía instruccional y adaptativa.</w:t>
+      </w:r>
+    </w:p>
+    <w:p>
+      <w:pPr>
+        <w:spacing w:before="100" w:beforeAutospacing="1" w:after="100" w:afterAutospacing="1"/>
+        <w:jc w:val="left"/>
+        <w:rPr>
+          <w:rFonts w:cs="Segoe UI"/>
+          <w:lang w:val="es-ES"/>
+        </w:rPr>
+      </w:pPr>
+    </w:p>
+    <w:p>
+      <w:pPr>
+        <w:pStyle w:val="Prrafodelista"/>
+        <w:numPr>
+          <w:ilvl w:val="0"/>
+          <w:numId w:val="20"/>
+        </w:numPr>
+        <w:spacing w:before="100" w:beforeAutospacing="1" w:after="100" w:afterAutospacing="1"/>
+        <w:jc w:val="left"/>
+        <w:rPr>
+          <w:rFonts w:ascii="Segoe UI" w:hAnsi="Segoe UI" w:cs="Segoe UI"/>
+          <w:b/>
+          <w:bCs/>
+          <w:lang w:val="es-ES"/>
+        </w:rPr>
+      </w:pPr>
+      <w:r>
+        <w:rPr>
+          <w:rFonts w:ascii="Segoe UI" w:hAnsi="Segoe UI" w:cs="Segoe UI"/>
+          <w:b/>
+          <w:bCs/>
+          <w:lang w:val="es-ES"/>
+        </w:rPr>
+        <w:t>Ollama</w:t>
+      </w:r>
+    </w:p>
+    <w:p>
+      <w:pPr>
+        <w:spacing w:before="100" w:beforeAutospacing="1" w:after="100" w:afterAutospacing="1"/>
+        <w:jc w:val="left"/>
+        <w:rPr>
+          <w:rFonts w:cs="Segoe UI"/>
+        </w:rPr>
+      </w:pPr>
+      <w:r>
+        <w:rPr>
+          <w:rFonts w:cs="Segoe UI"/>
+          <w:lang w:val="es-ES"/>
+        </w:rPr>
+        <w:t>E</w:t>
+      </w:r>
+      <w:r>
+        <w:rPr>
+          <w:rFonts w:cs="Segoe UI"/>
+        </w:rPr>
+        <w:t>s una plataforma que facilita la ejecución local de modelos de lenguaje como LLaMA 2, Mistral</w:t>
+      </w:r>
+      <w:r>
+        <w:rPr>
+          <w:rFonts w:cs="Segoe UI"/>
+        </w:rPr>
+        <w:t xml:space="preserve"> </w:t>
+      </w:r>
+      <w:r>
+        <w:rPr>
+          <w:rFonts w:cs="Segoe UI"/>
+        </w:rPr>
+        <w:t xml:space="preserve">y otros modelos </w:t>
+      </w:r>
+      <w:r>
+        <w:rPr>
+          <w:rFonts w:cs="Segoe UI"/>
+        </w:rPr>
+        <w:t>de código abierto</w:t>
+      </w:r>
+      <w:r>
+        <w:rPr>
+          <w:rFonts w:cs="Segoe UI"/>
+        </w:rPr>
+        <w:t xml:space="preserve">. Permite ejecutar </w:t>
+      </w:r>
+      <w:r>
+        <w:t xml:space="preserve">modelos de lenguaje de gran escala </w:t>
+      </w:r>
+      <w:r>
+        <w:rPr>
+          <w:rFonts w:cs="Segoe UI"/>
+        </w:rPr>
+        <w:t>en dispositivos personales, sin necesidad de conexión a servidores externos, ofreciendo privacidad y control</w:t>
+      </w:r>
+      <w:r>
+        <w:rPr>
+          <w:rFonts w:cs="Segoe UI"/>
+        </w:rPr>
         <w:t>.</w:t>
-      </w:r>
-      <w:r>
-        <w:t xml:space="preserve"> </w:t>
       </w:r>
     </w:p>
     <w:p>
@@ -6994,16 +7986,9 @@
       <w:r>
         <w:rPr>
           <w:rFonts w:ascii="Segoe UI" w:hAnsi="Segoe UI" w:cs="Segoe UI"/>
-          <w:lang w:val="es-ES"/>
-        </w:rPr>
-        <w:t>E</w:t>
-      </w:r>
-      <w:r>
-        <w:rPr>
-          <w:rFonts w:ascii="Segoe UI" w:hAnsi="Segoe UI" w:cs="Segoe UI"/>
           <w:lang w:val="es-CO"/>
         </w:rPr>
-        <w:t>xcelente comprensión del lenguaje natural, ideal para asistir a estudiantes en su día a día.</w:t>
+        <w:t>Permite usar modelos potentes de manera local, lo cual es ideal para instituciones que requieren control de datos y privacidad.</w:t>
       </w:r>
     </w:p>
     <w:p>
@@ -7037,21 +8022,7 @@
           <w:rFonts w:ascii="Segoe UI" w:hAnsi="Segoe UI" w:cs="Segoe UI"/>
           <w:lang w:val="es-CO"/>
         </w:rPr>
-        <w:t xml:space="preserve">Capacidad para generar explicaciones y </w:t>
-      </w:r>
-      <w:r>
-        <w:rPr>
-          <w:rFonts w:ascii="Segoe UI" w:hAnsi="Segoe UI" w:cs="Segoe UI"/>
-          <w:lang w:val="es-CO"/>
-        </w:rPr>
-        <w:t>guías</w:t>
-      </w:r>
-      <w:r>
-        <w:rPr>
-          <w:rFonts w:ascii="Segoe UI" w:hAnsi="Segoe UI" w:cs="Segoe UI"/>
-          <w:lang w:val="es-CO"/>
-        </w:rPr>
-        <w:t xml:space="preserve"> personalizadas a favor de los estudiantes sin darles el código como tal.</w:t>
+        <w:t>Reduce costos operativos frente a soluciones basadas en nube.</w:t>
       </w:r>
     </w:p>
     <w:p>
@@ -7083,9 +8054,30 @@
       <w:r>
         <w:rPr>
           <w:rFonts w:ascii="Segoe UI" w:hAnsi="Segoe UI" w:cs="Segoe UI"/>
+          <w:lang w:val="es-ES"/>
+        </w:rPr>
+        <w:t>Es c</w:t>
+      </w:r>
+      <w:r>
+        <w:rPr>
+          <w:rFonts w:ascii="Segoe UI" w:hAnsi="Segoe UI" w:cs="Segoe UI"/>
           <w:lang w:val="es-CO"/>
         </w:rPr>
-        <w:t>Amplia documentación, soporte activo y buena integración con aplicaciones web.</w:t>
+        <w:t>ompatible con múltiples modelos de lenguaje</w:t>
+      </w:r>
+      <w:r>
+        <w:rPr>
+          <w:rFonts w:ascii="Segoe UI" w:hAnsi="Segoe UI" w:cs="Segoe UI"/>
+          <w:lang w:val="es-CO"/>
+        </w:rPr>
+        <w:t>, siendo</w:t>
+      </w:r>
+      <w:r>
+        <w:rPr>
+          <w:rFonts w:ascii="Segoe UI" w:hAnsi="Segoe UI" w:cs="Segoe UI"/>
+          <w:lang w:val="es-CO"/>
+        </w:rPr>
+        <w:t xml:space="preserve"> fácil de instalar.</w:t>
       </w:r>
     </w:p>
     <w:p>
@@ -7157,7 +8149,7 @@
           <w:rFonts w:ascii="Segoe UI" w:hAnsi="Segoe UI" w:cs="Segoe UI"/>
           <w:lang w:val="es-CO"/>
         </w:rPr>
-        <w:t>No es de código abierto y su uso tiene costos económicos, lo cual puede limitar su sostenibilidad en proyectos educativos a largo plazo.</w:t>
+        <w:t>Su enfoque está en la ejecución local del modelo, pero no incluye funciones pedagógicas por defecto.</w:t>
       </w:r>
     </w:p>
     <w:p>
@@ -7191,7 +8183,15 @@
           <w:rFonts w:ascii="Segoe UI" w:hAnsi="Segoe UI" w:cs="Segoe UI"/>
           <w:lang w:val="es-CO"/>
         </w:rPr>
-        <w:t>No está alineada explícitamente con teorías pedagógicas como el constructivismo o el andamiaje, por lo que requiere trabajo adicional para personalizar la experiencia educativa.</w:t>
+        <w:lastRenderedPageBreak/>
+        <w:t>Requiere configuración técnica y recursos de hardware</w:t>
+      </w:r>
+      <w:r>
+        <w:rPr>
+          <w:rFonts w:ascii="Segoe UI" w:hAnsi="Segoe UI" w:cs="Segoe UI"/>
+          <w:lang w:val="es-CO"/>
+        </w:rPr>
+        <w:t xml:space="preserve"> considerables.</w:t>
       </w:r>
     </w:p>
     <w:p>
@@ -7208,83 +8208,56 @@
     </w:p>
     <w:p>
       <w:pPr>
-        <w:pStyle w:val="Prrafodelista"/>
-        <w:numPr>
-          <w:ilvl w:val="2"/>
-          <w:numId w:val="20"/>
-        </w:numPr>
-        <w:spacing w:before="100" w:beforeAutospacing="1" w:after="100" w:afterAutospacing="1"/>
-        <w:jc w:val="left"/>
-        <w:rPr>
-          <w:rFonts w:ascii="Segoe UI" w:hAnsi="Segoe UI" w:cs="Segoe UI"/>
-          <w:lang w:val="es-ES"/>
-        </w:rPr>
-      </w:pPr>
-      <w:r>
-        <w:rPr>
-          <w:rFonts w:ascii="Segoe UI" w:hAnsi="Segoe UI" w:cs="Segoe UI"/>
-          <w:lang w:val="es-ES"/>
-        </w:rPr>
-        <w:lastRenderedPageBreak/>
-        <w:t>Aunque ofrece</w:t>
-      </w:r>
-      <w:r>
-        <w:rPr>
-          <w:rFonts w:ascii="Segoe UI" w:hAnsi="Segoe UI" w:cs="Segoe UI"/>
-          <w:lang w:val="es-CO"/>
-        </w:rPr>
-        <w:t xml:space="preserve"> retroalimentación, puede ser genérica si no se le estructura un contexto específico del estudiante</w:t>
-      </w:r>
-      <w:r>
-        <w:rPr>
-          <w:rFonts w:ascii="Segoe UI" w:hAnsi="Segoe UI" w:cs="Segoe UI"/>
-          <w:lang w:val="es-CO"/>
-        </w:rPr>
-        <w:t>. C</w:t>
-      </w:r>
-      <w:r>
-        <w:rPr>
-          <w:rFonts w:ascii="Segoe UI" w:hAnsi="Segoe UI" w:cs="Segoe UI"/>
-          <w:lang w:val="es-CO"/>
-        </w:rPr>
-        <w:t>omo su nivel, historial de errores o progreso.</w:t>
-      </w:r>
-    </w:p>
-    <w:p>
-      <w:pPr>
-        <w:pStyle w:val="Prrafodelista"/>
-        <w:rPr>
-          <w:rFonts w:ascii="Segoe UI" w:hAnsi="Segoe UI" w:cs="Segoe UI"/>
-          <w:lang w:val="es-ES"/>
-        </w:rPr>
-      </w:pPr>
-    </w:p>
-    <w:p>
-      <w:pPr>
-        <w:pStyle w:val="Prrafodelista"/>
-        <w:rPr>
-          <w:rFonts w:ascii="Segoe UI" w:hAnsi="Segoe UI" w:cs="Segoe UI"/>
-          <w:lang w:val="es-ES"/>
-        </w:rPr>
-      </w:pPr>
-      <w:r>
-        <w:rPr>
-          <w:rFonts w:ascii="Segoe UI" w:hAnsi="Segoe UI" w:cs="Segoe UI"/>
-          <w:lang w:val="es-CO"/>
-        </w:rPr>
-        <w:t>Es poderosa y útil como base tecnológica, pero por sí sola no constituye un tutor inteligente personalizado. Para el contexto del curso APO 1, sería necesario integrar esta API dentro de una arquitectura que considere el modelo del estudiante y mecanismos pedagógicos para adaptarse al nivel del usuario</w:t>
-      </w:r>
-    </w:p>
-    <w:p>
-      <w:pPr>
         <w:spacing w:before="100" w:beforeAutospacing="1" w:after="100" w:afterAutospacing="1"/>
         <w:ind w:firstLine="0"/>
         <w:jc w:val="left"/>
         <w:rPr>
           <w:rFonts w:cs="Segoe UI"/>
-          <w:b/>
-          <w:bCs/>
-          <w:lang w:val="es-ES"/>
+        </w:rPr>
+      </w:pPr>
+      <w:r>
+        <w:rPr>
+          <w:rFonts w:cs="Segoe UI"/>
+          <w:lang w:val="es-ES"/>
+        </w:rPr>
+        <w:t>E</w:t>
+      </w:r>
+      <w:r>
+        <w:rPr>
+          <w:rFonts w:cs="Segoe UI"/>
+        </w:rPr>
+        <w:t>s valioso como herramienta para ejecutar tutores de forma local y proteger la privacidad de los estudiantes. Su uso requeriría una arquitectura adicional que implemente los modelos de tutoría, interacción y contenido requeridos en APO 1.</w:t>
+      </w:r>
+      <w:r>
+        <w:rPr>
+          <w:rFonts w:cs="Segoe UI"/>
+        </w:rPr>
+        <w:t xml:space="preserve"> </w:t>
+      </w:r>
+    </w:p>
+    <w:p>
+      <w:pPr>
+        <w:spacing w:before="100" w:beforeAutospacing="1" w:after="100" w:afterAutospacing="1"/>
+        <w:ind w:firstLine="0"/>
+        <w:jc w:val="left"/>
+        <w:rPr>
+          <w:rFonts w:cs="Segoe UI"/>
+        </w:rPr>
+      </w:pPr>
+      <w:r>
+        <w:rPr>
+          <w:rFonts w:cs="Segoe UI"/>
+        </w:rPr>
+        <w:t>Por estas razones, el desarrollo de un tutor inteligente propio, que aproveche estas tecnologías, pero construya sobre ellas un sistema pedagógico personalizado, se presenta como una necesidad válida y justificada dentro del estado del arte actual.</w:t>
+      </w:r>
+    </w:p>
+    <w:p>
+      <w:pPr>
+        <w:spacing w:before="100" w:beforeAutospacing="1" w:after="100" w:afterAutospacing="1"/>
+        <w:ind w:firstLine="0"/>
+        <w:jc w:val="left"/>
+        <w:rPr>
+          <w:rFonts w:cs="Segoe UI"/>
         </w:rPr>
       </w:pPr>
     </w:p>
@@ -7311,877 +8284,638 @@
           <w:bCs/>
           <w:lang w:val="es-ES"/>
         </w:rPr>
-        <w:t>vLLM</w:t>
-      </w:r>
-    </w:p>
-    <w:p>
-      <w:pPr>
-        <w:spacing w:before="100" w:beforeAutospacing="1" w:after="100" w:afterAutospacing="1"/>
-        <w:ind w:left="568" w:firstLine="0"/>
-        <w:jc w:val="left"/>
-        <w:rPr>
-          <w:rFonts w:cs="Segoe UI"/>
-        </w:rPr>
-      </w:pPr>
-      <w:r>
-        <w:rPr>
-          <w:rFonts w:cs="Segoe UI"/>
-        </w:rPr>
-        <w:t>E</w:t>
-      </w:r>
-      <w:r>
-        <w:rPr>
-          <w:rFonts w:cs="Segoe UI"/>
-        </w:rPr>
-        <w:t>s un motor de inferencia optimizado para desplegar modelos de lenguaje de gran escala</w:t>
-      </w:r>
-      <w:r>
-        <w:rPr>
-          <w:rFonts w:cs="Segoe UI"/>
-        </w:rPr>
-        <w:t xml:space="preserve"> </w:t>
-      </w:r>
-      <w:r>
-        <w:rPr>
-          <w:rFonts w:cs="Segoe UI"/>
-        </w:rPr>
-        <w:t>de forma eficiente. Está diseñado para reducir la latencia, mejorar el rendimiento y soportar el uso simultáneo de múltiples usuarios en entornos de producción.</w:t>
-      </w:r>
-    </w:p>
-    <w:p>
-      <w:pPr>
-        <w:pStyle w:val="Prrafodelista"/>
-        <w:numPr>
-          <w:ilvl w:val="1"/>
-          <w:numId w:val="20"/>
-        </w:numPr>
+        <w:t>Comparación de Soluciones Existentes</w:t>
+      </w:r>
+    </w:p>
+    <w:tbl>
+      <w:tblPr>
+        <w:tblStyle w:val="Tablaconcuadrcula"/>
+        <w:tblW w:w="10627" w:type="dxa"/>
+        <w:tblLook w:val="04A0" w:firstRow="1" w:lastRow="0" w:firstColumn="1" w:lastColumn="0" w:noHBand="0" w:noVBand="1"/>
+      </w:tblPr>
+      <w:tblGrid>
+        <w:gridCol w:w="2419"/>
+        <w:gridCol w:w="2538"/>
+        <w:gridCol w:w="2491"/>
+        <w:gridCol w:w="3179"/>
+      </w:tblGrid>
+      <w:tr>
+        <w:tc>
+          <w:tcPr>
+            <w:tcW w:w="2419" w:type="dxa"/>
+            <w:tcBorders>
+              <w:top w:val="single" w:sz="4" w:space="0" w:color="auto"/>
+              <w:left w:val="single" w:sz="4" w:space="0" w:color="auto"/>
+              <w:bottom w:val="single" w:sz="4" w:space="0" w:color="auto"/>
+              <w:right w:val="single" w:sz="4" w:space="0" w:color="auto"/>
+            </w:tcBorders>
+            <w:hideMark/>
+          </w:tcPr>
+          <w:p>
+            <w:pPr>
+              <w:spacing w:before="100" w:beforeAutospacing="1" w:after="100" w:afterAutospacing="1"/>
+              <w:jc w:val="left"/>
+              <w:rPr>
+                <w:rFonts w:cs="Segoe UI"/>
+                <w:b/>
+                <w:bCs/>
+                <w:sz w:val="22"/>
+                <w:lang w:val="en-US"/>
+              </w:rPr>
+            </w:pPr>
+            <w:r>
+              <w:rPr>
+                <w:rFonts w:cs="Segoe UI"/>
+                <w:b/>
+                <w:bCs/>
+                <w:sz w:val="22"/>
+                <w:lang w:val="en-US"/>
+              </w:rPr>
+              <w:t>Proyecto</w:t>
+            </w:r>
+          </w:p>
+        </w:tc>
+        <w:tc>
+          <w:tcPr>
+            <w:tcW w:w="2538" w:type="dxa"/>
+            <w:tcBorders>
+              <w:top w:val="single" w:sz="4" w:space="0" w:color="auto"/>
+              <w:left w:val="single" w:sz="4" w:space="0" w:color="auto"/>
+              <w:bottom w:val="single" w:sz="4" w:space="0" w:color="auto"/>
+              <w:right w:val="single" w:sz="4" w:space="0" w:color="auto"/>
+            </w:tcBorders>
+            <w:hideMark/>
+          </w:tcPr>
+          <w:p>
+            <w:pPr>
+              <w:spacing w:before="100" w:beforeAutospacing="1" w:after="100" w:afterAutospacing="1"/>
+              <w:jc w:val="left"/>
+              <w:rPr>
+                <w:rFonts w:cs="Segoe UI"/>
+                <w:b/>
+                <w:bCs/>
+                <w:sz w:val="22"/>
+                <w:lang w:val="en-US"/>
+              </w:rPr>
+            </w:pPr>
+            <w:r>
+              <w:rPr>
+                <w:rFonts w:cs="Segoe UI"/>
+                <w:b/>
+                <w:bCs/>
+                <w:sz w:val="22"/>
+                <w:lang w:val="en-US"/>
+              </w:rPr>
+              <w:t>Enfoque Principal</w:t>
+            </w:r>
+          </w:p>
+        </w:tc>
+        <w:tc>
+          <w:tcPr>
+            <w:tcW w:w="2491" w:type="dxa"/>
+            <w:tcBorders>
+              <w:top w:val="single" w:sz="4" w:space="0" w:color="auto"/>
+              <w:left w:val="single" w:sz="4" w:space="0" w:color="auto"/>
+              <w:bottom w:val="single" w:sz="4" w:space="0" w:color="auto"/>
+              <w:right w:val="single" w:sz="4" w:space="0" w:color="auto"/>
+            </w:tcBorders>
+            <w:hideMark/>
+          </w:tcPr>
+          <w:p>
+            <w:pPr>
+              <w:spacing w:before="100" w:beforeAutospacing="1" w:after="100" w:afterAutospacing="1"/>
+              <w:jc w:val="left"/>
+              <w:rPr>
+                <w:rFonts w:cs="Segoe UI"/>
+                <w:b/>
+                <w:bCs/>
+                <w:sz w:val="22"/>
+                <w:lang w:val="en-US"/>
+              </w:rPr>
+            </w:pPr>
+            <w:r>
+              <w:rPr>
+                <w:rFonts w:cs="Segoe UI"/>
+                <w:b/>
+                <w:bCs/>
+                <w:sz w:val="22"/>
+                <w:lang w:val="en-US"/>
+              </w:rPr>
+              <w:t>Tecnología</w:t>
+            </w:r>
+          </w:p>
+        </w:tc>
+        <w:tc>
+          <w:tcPr>
+            <w:tcW w:w="3179" w:type="dxa"/>
+            <w:tcBorders>
+              <w:top w:val="single" w:sz="4" w:space="0" w:color="auto"/>
+              <w:left w:val="single" w:sz="4" w:space="0" w:color="auto"/>
+              <w:bottom w:val="single" w:sz="4" w:space="0" w:color="auto"/>
+              <w:right w:val="single" w:sz="4" w:space="0" w:color="auto"/>
+            </w:tcBorders>
+            <w:hideMark/>
+          </w:tcPr>
+          <w:p>
+            <w:pPr>
+              <w:spacing w:before="100" w:beforeAutospacing="1" w:after="100" w:afterAutospacing="1"/>
+              <w:jc w:val="left"/>
+              <w:rPr>
+                <w:rFonts w:cs="Segoe UI"/>
+                <w:b/>
+                <w:bCs/>
+                <w:sz w:val="22"/>
+                <w:lang w:val="en-US"/>
+              </w:rPr>
+            </w:pPr>
+            <w:r>
+              <w:rPr>
+                <w:rFonts w:cs="Segoe UI"/>
+                <w:b/>
+                <w:bCs/>
+                <w:sz w:val="22"/>
+                <w:lang w:val="en-US"/>
+              </w:rPr>
+              <w:t>Aporte Clave</w:t>
+            </w:r>
+          </w:p>
+        </w:tc>
+      </w:tr>
+      <w:tr>
+        <w:tc>
+          <w:tcPr>
+            <w:tcW w:w="2419" w:type="dxa"/>
+            <w:tcBorders>
+              <w:top w:val="single" w:sz="4" w:space="0" w:color="auto"/>
+              <w:left w:val="single" w:sz="4" w:space="0" w:color="auto"/>
+              <w:bottom w:val="single" w:sz="4" w:space="0" w:color="auto"/>
+              <w:right w:val="single" w:sz="4" w:space="0" w:color="auto"/>
+            </w:tcBorders>
+            <w:hideMark/>
+          </w:tcPr>
+          <w:p>
+            <w:pPr>
+              <w:spacing w:before="100" w:beforeAutospacing="1" w:after="100" w:afterAutospacing="1"/>
+              <w:jc w:val="left"/>
+              <w:rPr>
+                <w:rFonts w:cs="Segoe UI"/>
+                <w:sz w:val="20"/>
+                <w:szCs w:val="20"/>
+                <w:lang w:val="en-US"/>
+              </w:rPr>
+            </w:pPr>
+            <w:r>
+              <w:rPr>
+                <w:rFonts w:cs="Segoe UI"/>
+                <w:sz w:val="20"/>
+                <w:szCs w:val="20"/>
+                <w:lang w:val="en-US"/>
+              </w:rPr>
+              <w:t xml:space="preserve">Teaching Robots through Simulated Student Feedback </w:t>
+            </w:r>
+          </w:p>
+        </w:tc>
+        <w:tc>
+          <w:tcPr>
+            <w:tcW w:w="2538" w:type="dxa"/>
+            <w:tcBorders>
+              <w:top w:val="single" w:sz="4" w:space="0" w:color="auto"/>
+              <w:left w:val="single" w:sz="4" w:space="0" w:color="auto"/>
+              <w:bottom w:val="single" w:sz="4" w:space="0" w:color="auto"/>
+              <w:right w:val="single" w:sz="4" w:space="0" w:color="auto"/>
+            </w:tcBorders>
+            <w:hideMark/>
+          </w:tcPr>
+          <w:p>
+            <w:pPr>
+              <w:spacing w:before="100" w:beforeAutospacing="1" w:after="100" w:afterAutospacing="1"/>
+              <w:jc w:val="left"/>
+              <w:rPr>
+                <w:rFonts w:cs="Segoe UI"/>
+                <w:sz w:val="20"/>
+                <w:szCs w:val="20"/>
+              </w:rPr>
+            </w:pPr>
+            <w:r>
+              <w:rPr>
+                <w:rFonts w:cs="Segoe UI"/>
+                <w:sz w:val="20"/>
+                <w:szCs w:val="20"/>
+              </w:rPr>
+              <w:t>Entrenamiento de agentes docentes con feedback simulado de estudiantes.</w:t>
+            </w:r>
+          </w:p>
+        </w:tc>
+        <w:tc>
+          <w:tcPr>
+            <w:tcW w:w="2491" w:type="dxa"/>
+            <w:tcBorders>
+              <w:top w:val="single" w:sz="4" w:space="0" w:color="auto"/>
+              <w:left w:val="single" w:sz="4" w:space="0" w:color="auto"/>
+              <w:bottom w:val="single" w:sz="4" w:space="0" w:color="auto"/>
+              <w:right w:val="single" w:sz="4" w:space="0" w:color="auto"/>
+            </w:tcBorders>
+            <w:hideMark/>
+          </w:tcPr>
+          <w:p>
+            <w:pPr>
+              <w:spacing w:before="100" w:beforeAutospacing="1" w:after="100" w:afterAutospacing="1"/>
+              <w:jc w:val="left"/>
+              <w:rPr>
+                <w:rFonts w:cs="Segoe UI"/>
+                <w:sz w:val="20"/>
+                <w:szCs w:val="20"/>
+              </w:rPr>
+            </w:pPr>
+            <w:r>
+              <w:rPr>
+                <w:rFonts w:cs="Segoe UI"/>
+                <w:sz w:val="20"/>
+                <w:szCs w:val="20"/>
+              </w:rPr>
+              <w:t>Simulación de retroalimentación, aprendizaje reforzado, modelado.</w:t>
+            </w:r>
+          </w:p>
+        </w:tc>
+        <w:tc>
+          <w:tcPr>
+            <w:tcW w:w="3179" w:type="dxa"/>
+            <w:tcBorders>
+              <w:top w:val="single" w:sz="4" w:space="0" w:color="auto"/>
+              <w:left w:val="single" w:sz="4" w:space="0" w:color="auto"/>
+              <w:bottom w:val="single" w:sz="4" w:space="0" w:color="auto"/>
+              <w:right w:val="single" w:sz="4" w:space="0" w:color="auto"/>
+            </w:tcBorders>
+            <w:hideMark/>
+          </w:tcPr>
+          <w:p>
+            <w:pPr>
+              <w:spacing w:before="100" w:beforeAutospacing="1" w:after="100" w:afterAutospacing="1"/>
+              <w:jc w:val="left"/>
+              <w:rPr>
+                <w:rFonts w:cs="Segoe UI"/>
+                <w:sz w:val="20"/>
+                <w:szCs w:val="20"/>
+              </w:rPr>
+            </w:pPr>
+            <w:r>
+              <w:rPr>
+                <w:rFonts w:cs="Segoe UI"/>
+                <w:sz w:val="20"/>
+                <w:szCs w:val="20"/>
+              </w:rPr>
+              <w:t>Técnica para entrenar agentes educativos con retroalimentación sintética.</w:t>
+            </w:r>
+          </w:p>
+        </w:tc>
+      </w:tr>
+      <w:tr>
+        <w:tc>
+          <w:tcPr>
+            <w:tcW w:w="2419" w:type="dxa"/>
+            <w:tcBorders>
+              <w:top w:val="single" w:sz="4" w:space="0" w:color="auto"/>
+              <w:left w:val="single" w:sz="4" w:space="0" w:color="auto"/>
+              <w:bottom w:val="single" w:sz="4" w:space="0" w:color="auto"/>
+              <w:right w:val="single" w:sz="4" w:space="0" w:color="auto"/>
+            </w:tcBorders>
+            <w:hideMark/>
+          </w:tcPr>
+          <w:p>
+            <w:pPr>
+              <w:spacing w:before="100" w:beforeAutospacing="1" w:after="100" w:afterAutospacing="1"/>
+              <w:jc w:val="left"/>
+              <w:rPr>
+                <w:rFonts w:cs="Segoe UI"/>
+                <w:sz w:val="20"/>
+                <w:szCs w:val="20"/>
+                <w:lang w:val="en-US"/>
+              </w:rPr>
+            </w:pPr>
+            <w:r>
+              <w:rPr>
+                <w:rFonts w:cs="Segoe UI"/>
+                <w:sz w:val="20"/>
+                <w:szCs w:val="20"/>
+                <w:lang w:val="en-US"/>
+              </w:rPr>
+              <w:t xml:space="preserve">Exploring LLMs as Autonomous Tutors </w:t>
+            </w:r>
+          </w:p>
+        </w:tc>
+        <w:tc>
+          <w:tcPr>
+            <w:tcW w:w="2538" w:type="dxa"/>
+            <w:tcBorders>
+              <w:top w:val="single" w:sz="4" w:space="0" w:color="auto"/>
+              <w:left w:val="single" w:sz="4" w:space="0" w:color="auto"/>
+              <w:bottom w:val="single" w:sz="4" w:space="0" w:color="auto"/>
+              <w:right w:val="single" w:sz="4" w:space="0" w:color="auto"/>
+            </w:tcBorders>
+            <w:hideMark/>
+          </w:tcPr>
+          <w:p>
+            <w:pPr>
+              <w:spacing w:before="100" w:beforeAutospacing="1" w:after="100" w:afterAutospacing="1"/>
+              <w:jc w:val="left"/>
+              <w:rPr>
+                <w:rFonts w:cs="Segoe UI"/>
+                <w:sz w:val="20"/>
+                <w:szCs w:val="20"/>
+              </w:rPr>
+            </w:pPr>
+            <w:r>
+              <w:rPr>
+                <w:rFonts w:cs="Segoe UI"/>
+                <w:sz w:val="20"/>
+                <w:szCs w:val="20"/>
+              </w:rPr>
+              <w:t>Evaluación de LLMs como tutores autónomos en ambientes reales.</w:t>
+            </w:r>
+          </w:p>
+        </w:tc>
+        <w:tc>
+          <w:tcPr>
+            <w:tcW w:w="2491" w:type="dxa"/>
+            <w:tcBorders>
+              <w:top w:val="single" w:sz="4" w:space="0" w:color="auto"/>
+              <w:left w:val="single" w:sz="4" w:space="0" w:color="auto"/>
+              <w:bottom w:val="single" w:sz="4" w:space="0" w:color="auto"/>
+              <w:right w:val="single" w:sz="4" w:space="0" w:color="auto"/>
+            </w:tcBorders>
+            <w:hideMark/>
+          </w:tcPr>
+          <w:p>
+            <w:pPr>
+              <w:spacing w:before="100" w:beforeAutospacing="1" w:after="100" w:afterAutospacing="1"/>
+              <w:jc w:val="left"/>
+              <w:rPr>
+                <w:rFonts w:cs="Segoe UI"/>
+                <w:sz w:val="20"/>
+                <w:szCs w:val="20"/>
+                <w:lang w:val="en-US"/>
+              </w:rPr>
+            </w:pPr>
+            <w:r>
+              <w:rPr>
+                <w:rFonts w:cs="Segoe UI"/>
+                <w:sz w:val="20"/>
+                <w:szCs w:val="20"/>
+                <w:lang w:val="en-US"/>
+              </w:rPr>
+              <w:t>GPT-4, retroalimentación automática, razonamiento.</w:t>
+            </w:r>
+          </w:p>
+        </w:tc>
+        <w:tc>
+          <w:tcPr>
+            <w:tcW w:w="3179" w:type="dxa"/>
+            <w:tcBorders>
+              <w:top w:val="single" w:sz="4" w:space="0" w:color="auto"/>
+              <w:left w:val="single" w:sz="4" w:space="0" w:color="auto"/>
+              <w:bottom w:val="single" w:sz="4" w:space="0" w:color="auto"/>
+              <w:right w:val="single" w:sz="4" w:space="0" w:color="auto"/>
+            </w:tcBorders>
+            <w:hideMark/>
+          </w:tcPr>
+          <w:p>
+            <w:pPr>
+              <w:spacing w:before="100" w:beforeAutospacing="1" w:after="100" w:afterAutospacing="1"/>
+              <w:jc w:val="left"/>
+              <w:rPr>
+                <w:rFonts w:cs="Segoe UI"/>
+                <w:sz w:val="20"/>
+                <w:szCs w:val="20"/>
+              </w:rPr>
+            </w:pPr>
+            <w:r>
+              <w:rPr>
+                <w:rFonts w:cs="Segoe UI"/>
+                <w:sz w:val="20"/>
+                <w:szCs w:val="20"/>
+              </w:rPr>
+              <w:t>LLMs manejan sesiones completas de tutoría.</w:t>
+            </w:r>
+          </w:p>
+        </w:tc>
+      </w:tr>
+      <w:tr>
+        <w:tc>
+          <w:tcPr>
+            <w:tcW w:w="2419" w:type="dxa"/>
+            <w:tcBorders>
+              <w:top w:val="single" w:sz="4" w:space="0" w:color="auto"/>
+              <w:left w:val="single" w:sz="4" w:space="0" w:color="auto"/>
+              <w:bottom w:val="single" w:sz="4" w:space="0" w:color="auto"/>
+              <w:right w:val="single" w:sz="4" w:space="0" w:color="auto"/>
+            </w:tcBorders>
+            <w:hideMark/>
+          </w:tcPr>
+          <w:p>
+            <w:pPr>
+              <w:spacing w:before="100" w:beforeAutospacing="1" w:after="100" w:afterAutospacing="1"/>
+              <w:jc w:val="left"/>
+              <w:rPr>
+                <w:rFonts w:cs="Segoe UI"/>
+                <w:sz w:val="20"/>
+                <w:szCs w:val="20"/>
+                <w:lang w:val="en-US"/>
+              </w:rPr>
+            </w:pPr>
+            <w:r>
+              <w:rPr>
+                <w:rFonts w:cs="Segoe UI"/>
+                <w:sz w:val="20"/>
+                <w:szCs w:val="20"/>
+                <w:lang w:val="en-US"/>
+              </w:rPr>
+              <w:t xml:space="preserve">Personalized Feedback using NLP in ITS </w:t>
+            </w:r>
+          </w:p>
+        </w:tc>
+        <w:tc>
+          <w:tcPr>
+            <w:tcW w:w="2538" w:type="dxa"/>
+            <w:tcBorders>
+              <w:top w:val="single" w:sz="4" w:space="0" w:color="auto"/>
+              <w:left w:val="single" w:sz="4" w:space="0" w:color="auto"/>
+              <w:bottom w:val="single" w:sz="4" w:space="0" w:color="auto"/>
+              <w:right w:val="single" w:sz="4" w:space="0" w:color="auto"/>
+            </w:tcBorders>
+            <w:hideMark/>
+          </w:tcPr>
+          <w:p>
+            <w:pPr>
+              <w:spacing w:before="100" w:beforeAutospacing="1" w:after="100" w:afterAutospacing="1"/>
+              <w:jc w:val="left"/>
+              <w:rPr>
+                <w:rFonts w:cs="Segoe UI"/>
+                <w:sz w:val="20"/>
+                <w:szCs w:val="20"/>
+              </w:rPr>
+            </w:pPr>
+            <w:r>
+              <w:rPr>
+                <w:rFonts w:cs="Segoe UI"/>
+                <w:sz w:val="20"/>
+                <w:szCs w:val="20"/>
+              </w:rPr>
+              <w:t>Generación de retroalimentación personalizada con NLP.</w:t>
+            </w:r>
+          </w:p>
+        </w:tc>
+        <w:tc>
+          <w:tcPr>
+            <w:tcW w:w="2491" w:type="dxa"/>
+            <w:tcBorders>
+              <w:top w:val="single" w:sz="4" w:space="0" w:color="auto"/>
+              <w:left w:val="single" w:sz="4" w:space="0" w:color="auto"/>
+              <w:bottom w:val="single" w:sz="4" w:space="0" w:color="auto"/>
+              <w:right w:val="single" w:sz="4" w:space="0" w:color="auto"/>
+            </w:tcBorders>
+            <w:hideMark/>
+          </w:tcPr>
+          <w:p>
+            <w:pPr>
+              <w:spacing w:before="100" w:beforeAutospacing="1" w:after="100" w:afterAutospacing="1"/>
+              <w:jc w:val="left"/>
+              <w:rPr>
+                <w:rFonts w:cs="Segoe UI"/>
+                <w:sz w:val="20"/>
+                <w:szCs w:val="20"/>
+              </w:rPr>
+            </w:pPr>
+            <w:r>
+              <w:rPr>
+                <w:rFonts w:cs="Segoe UI"/>
+                <w:sz w:val="20"/>
+                <w:szCs w:val="20"/>
+              </w:rPr>
+              <w:t>Procesamiento de lenguaje natural (NLP) para análisis de respuestas.</w:t>
+            </w:r>
+          </w:p>
+        </w:tc>
+        <w:tc>
+          <w:tcPr>
+            <w:tcW w:w="3179" w:type="dxa"/>
+            <w:tcBorders>
+              <w:top w:val="single" w:sz="4" w:space="0" w:color="auto"/>
+              <w:left w:val="single" w:sz="4" w:space="0" w:color="auto"/>
+              <w:bottom w:val="single" w:sz="4" w:space="0" w:color="auto"/>
+              <w:right w:val="single" w:sz="4" w:space="0" w:color="auto"/>
+            </w:tcBorders>
+            <w:hideMark/>
+          </w:tcPr>
+          <w:p>
+            <w:pPr>
+              <w:spacing w:before="100" w:beforeAutospacing="1" w:after="100" w:afterAutospacing="1"/>
+              <w:jc w:val="left"/>
+              <w:rPr>
+                <w:rFonts w:cs="Segoe UI"/>
+                <w:sz w:val="20"/>
+                <w:szCs w:val="20"/>
+              </w:rPr>
+            </w:pPr>
+            <w:r>
+              <w:rPr>
+                <w:rFonts w:cs="Segoe UI"/>
+                <w:sz w:val="20"/>
+                <w:szCs w:val="20"/>
+              </w:rPr>
+              <w:t>Feedback adaptado al rendimiento y estilo del estudiante.</w:t>
+            </w:r>
+          </w:p>
+        </w:tc>
+      </w:tr>
+    </w:tbl>
+    <w:p>
+      <w:pPr>
         <w:spacing w:before="100" w:beforeAutospacing="1" w:after="100" w:afterAutospacing="1"/>
         <w:jc w:val="left"/>
         <w:rPr>
-          <w:rFonts w:ascii="Segoe UI" w:hAnsi="Segoe UI" w:cs="Segoe UI"/>
+          <w:rFonts w:cs="Segoe UI"/>
           <w:b/>
           <w:bCs/>
-          <w:lang w:val="es-ES"/>
-        </w:rPr>
-      </w:pPr>
-      <w:r>
-        <w:rPr>
-          <w:rFonts w:ascii="Segoe UI" w:hAnsi="Segoe UI" w:cs="Segoe UI"/>
+        </w:rPr>
+      </w:pPr>
+    </w:p>
+    <w:p>
+      <w:pPr>
+        <w:pStyle w:val="Ttulo2"/>
+        <w:rPr>
+          <w:rFonts w:cs="Segoe UI"/>
+        </w:rPr>
+      </w:pPr>
+      <w:bookmarkStart w:id="22" w:name="_Toc193930326"/>
+      <w:r>
+        <w:rPr>
+          <w:rFonts w:cs="Segoe UI"/>
+        </w:rPr>
+        <w:t>Metodología</w:t>
+      </w:r>
+      <w:bookmarkEnd w:id="22"/>
+    </w:p>
+    <w:p>
+      <w:pPr>
+        <w:rPr>
+          <w:rFonts w:cs="Segoe UI"/>
           <w:b/>
-          <w:bCs/>
-          <w:lang w:val="es-ES"/>
-        </w:rPr>
-        <w:t xml:space="preserve">Ventajas: </w:t>
-      </w:r>
-    </w:p>
-    <w:p>
-      <w:pPr>
-        <w:pStyle w:val="Prrafodelista"/>
-        <w:spacing w:before="100" w:beforeAutospacing="1" w:after="100" w:afterAutospacing="1"/>
-        <w:ind w:left="1648" w:firstLine="0"/>
-        <w:jc w:val="left"/>
-        <w:rPr>
-          <w:rFonts w:ascii="Segoe UI" w:hAnsi="Segoe UI" w:cs="Segoe UI"/>
-          <w:lang w:val="es-ES"/>
-        </w:rPr>
-      </w:pPr>
-    </w:p>
-    <w:p>
-      <w:pPr>
-        <w:pStyle w:val="Prrafodelista"/>
-        <w:numPr>
-          <w:ilvl w:val="2"/>
-          <w:numId w:val="20"/>
-        </w:numPr>
-        <w:spacing w:before="100" w:beforeAutospacing="1" w:after="100" w:afterAutospacing="1"/>
-        <w:jc w:val="left"/>
-        <w:rPr>
-          <w:rFonts w:ascii="Segoe UI" w:hAnsi="Segoe UI" w:cs="Segoe UI"/>
-          <w:lang w:val="es-ES"/>
-        </w:rPr>
-      </w:pPr>
-      <w:r>
-        <w:rPr>
-          <w:rFonts w:ascii="Segoe UI" w:hAnsi="Segoe UI" w:cs="Segoe UI"/>
-          <w:lang w:val="es-ES"/>
-        </w:rPr>
-        <w:t xml:space="preserve">Es </w:t>
-      </w:r>
-      <w:r>
-        <w:rPr>
-          <w:rFonts w:ascii="Segoe UI" w:hAnsi="Segoe UI" w:cs="Segoe UI"/>
-          <w:lang w:val="es-CO"/>
-        </w:rPr>
-        <w:t xml:space="preserve">de código abierto </w:t>
-      </w:r>
-      <w:r>
-        <w:rPr>
-          <w:rFonts w:ascii="Segoe UI" w:hAnsi="Segoe UI" w:cs="Segoe UI"/>
-          <w:lang w:val="es-CO"/>
-        </w:rPr>
-        <w:t>y altamente optimizado para entornos educativos que requieren escalabilidad y bajo costo</w:t>
-      </w:r>
-      <w:r>
-        <w:rPr>
-          <w:rFonts w:ascii="Segoe UI" w:hAnsi="Segoe UI" w:cs="Segoe UI"/>
-          <w:lang w:val="es-CO"/>
-        </w:rPr>
-        <w:t>.</w:t>
-      </w:r>
-    </w:p>
-    <w:p>
-      <w:pPr>
-        <w:pStyle w:val="Prrafodelista"/>
-        <w:spacing w:before="100" w:beforeAutospacing="1" w:after="100" w:afterAutospacing="1"/>
-        <w:ind w:left="2368" w:firstLine="0"/>
-        <w:jc w:val="left"/>
-        <w:rPr>
-          <w:rFonts w:ascii="Segoe UI" w:hAnsi="Segoe UI" w:cs="Segoe UI"/>
-          <w:lang w:val="es-ES"/>
-        </w:rPr>
-      </w:pPr>
-    </w:p>
-    <w:p>
-      <w:pPr>
-        <w:pStyle w:val="Prrafodelista"/>
-        <w:numPr>
-          <w:ilvl w:val="2"/>
-          <w:numId w:val="20"/>
-        </w:numPr>
-        <w:spacing w:before="100" w:beforeAutospacing="1" w:after="100" w:afterAutospacing="1"/>
-        <w:jc w:val="left"/>
-        <w:rPr>
-          <w:rFonts w:ascii="Segoe UI" w:hAnsi="Segoe UI" w:cs="Segoe UI"/>
-          <w:lang w:val="es-ES"/>
-        </w:rPr>
-      </w:pPr>
-      <w:r>
-        <w:rPr>
-          <w:rFonts w:ascii="Segoe UI" w:hAnsi="Segoe UI" w:cs="Segoe UI"/>
-          <w:lang w:val="es-CO"/>
-        </w:rPr>
-        <w:t>Es c</w:t>
-      </w:r>
-      <w:r>
-        <w:rPr>
-          <w:rFonts w:ascii="Segoe UI" w:hAnsi="Segoe UI" w:cs="Segoe UI"/>
-          <w:lang w:val="es-CO"/>
-        </w:rPr>
-        <w:t>ompatible con una variedad de modelos, incluyendo opciones que pueden alojarse localmente.</w:t>
-      </w:r>
-    </w:p>
-    <w:p>
-      <w:pPr>
-        <w:pStyle w:val="Prrafodelista"/>
-        <w:spacing w:before="100" w:beforeAutospacing="1" w:after="100" w:afterAutospacing="1"/>
-        <w:ind w:left="2368" w:firstLine="0"/>
-        <w:jc w:val="left"/>
-        <w:rPr>
-          <w:rFonts w:ascii="Segoe UI" w:hAnsi="Segoe UI" w:cs="Segoe UI"/>
-          <w:lang w:val="es-ES"/>
-        </w:rPr>
-      </w:pPr>
-    </w:p>
-    <w:p>
-      <w:pPr>
-        <w:pStyle w:val="Prrafodelista"/>
-        <w:numPr>
-          <w:ilvl w:val="2"/>
-          <w:numId w:val="20"/>
-        </w:numPr>
-        <w:spacing w:before="100" w:beforeAutospacing="1" w:after="100" w:afterAutospacing="1"/>
-        <w:jc w:val="left"/>
-        <w:rPr>
-          <w:rFonts w:ascii="Segoe UI" w:hAnsi="Segoe UI" w:cs="Segoe UI"/>
-          <w:lang w:val="es-ES"/>
-        </w:rPr>
-      </w:pPr>
-      <w:r>
-        <w:rPr>
-          <w:rFonts w:ascii="Segoe UI" w:hAnsi="Segoe UI" w:cs="Segoe UI"/>
-          <w:lang w:val="es-CO"/>
-        </w:rPr>
-        <w:t>Es i</w:t>
-      </w:r>
-      <w:r>
-        <w:rPr>
-          <w:rFonts w:ascii="Segoe UI" w:hAnsi="Segoe UI" w:cs="Segoe UI"/>
-          <w:lang w:val="es-CO"/>
-        </w:rPr>
-        <w:t>deal para universidades que desean autonomía y control sobre sus sistemas.</w:t>
-      </w:r>
-    </w:p>
-    <w:p>
-      <w:pPr>
-        <w:pStyle w:val="Prrafodelista"/>
-        <w:spacing w:before="100" w:beforeAutospacing="1" w:after="100" w:afterAutospacing="1"/>
-        <w:ind w:left="2368" w:firstLine="0"/>
-        <w:jc w:val="left"/>
-        <w:rPr>
-          <w:rFonts w:ascii="Segoe UI" w:hAnsi="Segoe UI" w:cs="Segoe UI"/>
-          <w:lang w:val="es-ES"/>
-        </w:rPr>
-      </w:pPr>
-    </w:p>
-    <w:p>
-      <w:pPr>
-        <w:pStyle w:val="Prrafodelista"/>
-        <w:numPr>
-          <w:ilvl w:val="1"/>
-          <w:numId w:val="20"/>
-        </w:numPr>
-        <w:spacing w:before="100" w:beforeAutospacing="1" w:after="100" w:afterAutospacing="1"/>
-        <w:jc w:val="left"/>
-        <w:rPr>
-          <w:rFonts w:ascii="Segoe UI" w:hAnsi="Segoe UI" w:cs="Segoe UI"/>
-          <w:b/>
-          <w:bCs/>
-          <w:lang w:val="es-ES"/>
-        </w:rPr>
-      </w:pPr>
-      <w:r>
-        <w:rPr>
-          <w:rFonts w:ascii="Segoe UI" w:hAnsi="Segoe UI" w:cs="Segoe UI"/>
-          <w:b/>
-          <w:bCs/>
-          <w:lang w:val="es-CO"/>
-        </w:rPr>
-        <w:t xml:space="preserve">Desventajas: </w:t>
-      </w:r>
-    </w:p>
-    <w:p>
-      <w:pPr>
-        <w:pStyle w:val="Prrafodelista"/>
-        <w:spacing w:before="100" w:beforeAutospacing="1" w:after="100" w:afterAutospacing="1"/>
-        <w:ind w:left="1648" w:firstLine="0"/>
-        <w:jc w:val="left"/>
-        <w:rPr>
-          <w:rFonts w:ascii="Segoe UI" w:hAnsi="Segoe UI" w:cs="Segoe UI"/>
-          <w:lang w:val="es-ES"/>
-        </w:rPr>
-      </w:pPr>
-    </w:p>
-    <w:p>
-      <w:pPr>
-        <w:pStyle w:val="Prrafodelista"/>
-        <w:numPr>
-          <w:ilvl w:val="2"/>
-          <w:numId w:val="20"/>
-        </w:numPr>
-        <w:spacing w:before="100" w:beforeAutospacing="1" w:after="100" w:afterAutospacing="1"/>
-        <w:jc w:val="left"/>
-        <w:rPr>
-          <w:rFonts w:ascii="Segoe UI" w:hAnsi="Segoe UI" w:cs="Segoe UI"/>
-          <w:lang w:val="es-ES"/>
-        </w:rPr>
-      </w:pPr>
-      <w:r>
-        <w:rPr>
-          <w:rFonts w:ascii="Segoe UI" w:hAnsi="Segoe UI" w:cs="Segoe UI"/>
-          <w:lang w:val="es-CO"/>
-        </w:rPr>
-        <w:t>N</w:t>
-      </w:r>
-      <w:r>
-        <w:rPr>
-          <w:rFonts w:ascii="Segoe UI" w:hAnsi="Segoe UI" w:cs="Segoe UI"/>
-          <w:lang w:val="es-CO"/>
-        </w:rPr>
-        <w:t>o contiene modelos entrenados específicamente para tareas educativas, por lo que su utilidad depende de la calidad del modelo base y la integración con otras herramientas.</w:t>
-      </w:r>
-    </w:p>
-    <w:p>
-      <w:pPr>
-        <w:pStyle w:val="Prrafodelista"/>
-        <w:spacing w:before="100" w:beforeAutospacing="1" w:after="100" w:afterAutospacing="1"/>
-        <w:ind w:left="2368" w:firstLine="0"/>
-        <w:jc w:val="left"/>
-        <w:rPr>
-          <w:rFonts w:ascii="Segoe UI" w:hAnsi="Segoe UI" w:cs="Segoe UI"/>
-          <w:lang w:val="es-ES"/>
-        </w:rPr>
-      </w:pPr>
-    </w:p>
-    <w:p>
-      <w:pPr>
-        <w:pStyle w:val="Prrafodelista"/>
-        <w:numPr>
-          <w:ilvl w:val="2"/>
-          <w:numId w:val="20"/>
-        </w:numPr>
-        <w:spacing w:before="100" w:beforeAutospacing="1" w:after="100" w:afterAutospacing="1"/>
-        <w:jc w:val="left"/>
-        <w:rPr>
-          <w:rFonts w:ascii="Segoe UI" w:hAnsi="Segoe UI" w:cs="Segoe UI"/>
-          <w:lang w:val="es-ES"/>
-        </w:rPr>
-      </w:pPr>
-      <w:r>
-        <w:rPr>
-          <w:rFonts w:ascii="Segoe UI" w:hAnsi="Segoe UI" w:cs="Segoe UI"/>
-          <w:lang w:val="es-CO"/>
-        </w:rPr>
-        <w:t>No incluye, por defecto, una interfaz pedagógica ni una arquitectura de tutoría inteligente.</w:t>
-      </w:r>
-    </w:p>
-    <w:p>
-      <w:pPr>
-        <w:pStyle w:val="Prrafodelista"/>
-        <w:spacing w:before="100" w:beforeAutospacing="1" w:after="100" w:afterAutospacing="1"/>
-        <w:ind w:left="2368" w:firstLine="0"/>
-        <w:jc w:val="left"/>
-        <w:rPr>
-          <w:rFonts w:ascii="Segoe UI" w:hAnsi="Segoe UI" w:cs="Segoe UI"/>
-          <w:lang w:val="es-ES"/>
-        </w:rPr>
-      </w:pPr>
-    </w:p>
-    <w:p>
-      <w:pPr>
-        <w:pStyle w:val="Prrafodelista"/>
-        <w:rPr>
-          <w:rFonts w:ascii="Segoe UI" w:hAnsi="Segoe UI" w:cs="Segoe UI"/>
-          <w:lang w:val="es-ES"/>
-        </w:rPr>
-      </w:pPr>
-    </w:p>
-    <w:p>
-      <w:pPr>
-        <w:spacing w:before="100" w:beforeAutospacing="1" w:after="100" w:afterAutospacing="1"/>
-        <w:ind w:firstLine="0"/>
-        <w:jc w:val="left"/>
-        <w:rPr>
-          <w:rFonts w:cs="Segoe UI"/>
-          <w:lang w:val="es-ES"/>
-        </w:rPr>
-      </w:pPr>
-      <w:r>
-        <w:rPr>
-          <w:rFonts w:cs="Segoe UI"/>
-        </w:rPr>
+        </w:rPr>
+      </w:pPr>
+    </w:p>
+    <w:p>
+      <w:pPr>
+        <w:pStyle w:val="Ttulo3"/>
+        <w:rPr>
+          <w:rFonts w:cs="Segoe UI"/>
+        </w:rPr>
+      </w:pPr>
+      <w:bookmarkStart w:id="23" w:name="_Toc193930327"/>
+      <w:r>
+        <w:rPr>
+          <w:rFonts w:cs="Segoe UI"/>
+        </w:rPr>
+        <w:t>E</w:t>
+      </w:r>
+      <w:r>
+        <w:rPr>
+          <w:rFonts w:cs="Segoe UI"/>
+        </w:rPr>
+        <w:t>squema de trabajo</w:t>
+      </w:r>
+      <w:bookmarkEnd w:id="23"/>
+    </w:p>
+    <w:p>
+      <w:pPr>
+        <w:rPr>
+          <w:rFonts w:cs="Segoe UI"/>
+        </w:rPr>
+      </w:pPr>
+    </w:p>
+    <w:p>
+      <w:pPr>
+        <w:pStyle w:val="Ttulo3"/>
+        <w:rPr>
+          <w:rFonts w:cs="Segoe UI"/>
+        </w:rPr>
+      </w:pPr>
+      <w:bookmarkStart w:id="24" w:name="_Toc193930328"/>
+      <w:r>
+        <w:rPr>
+          <w:rFonts w:cs="Segoe UI"/>
+        </w:rPr>
+        <w:t>Fases de desarrollo del proyecto</w:t>
+      </w:r>
+      <w:bookmarkEnd w:id="24"/>
+    </w:p>
+    <w:p/>
+    <w:p>
+      <w:pPr>
+        <w:pStyle w:val="Ttulo3"/>
+      </w:pPr>
+      <w:bookmarkStart w:id="25" w:name="_Toc193930329"/>
+      <w:r>
         <w:lastRenderedPageBreak/>
-        <w:t xml:space="preserve">Es una excelente herramienta para la fase de despliegue eficiente de modelos en el backend de un tutor inteligente. Sin embargo, no es en sí una solución educativa ni proporciona lógica pedagógica. Su uso </w:t>
-      </w:r>
-      <w:r>
-        <w:rPr>
-          <w:rFonts w:cs="Segoe UI"/>
-        </w:rPr>
-        <w:t>requiere</w:t>
-      </w:r>
-      <w:r>
-        <w:rPr>
-          <w:rFonts w:cs="Segoe UI"/>
-        </w:rPr>
-        <w:t xml:space="preserve"> un desarrollo adicional para adaptarlo a un sistema que entienda el contexto educativo del curs</w:t>
-      </w:r>
-      <w:r>
-        <w:rPr>
-          <w:rFonts w:cs="Segoe UI"/>
-        </w:rPr>
-        <w:t>o</w:t>
-      </w:r>
-      <w:r>
-        <w:rPr>
-          <w:rFonts w:cs="Segoe UI"/>
-        </w:rPr>
-        <w:t>.</w:t>
-      </w:r>
-    </w:p>
-    <w:p>
-      <w:pPr>
-        <w:spacing w:before="100" w:beforeAutospacing="1" w:after="100" w:afterAutospacing="1"/>
-        <w:ind w:left="568" w:firstLine="0"/>
-        <w:jc w:val="left"/>
-        <w:rPr>
-          <w:rFonts w:cs="Segoe UI"/>
-          <w:lang w:val="es-ES"/>
-        </w:rPr>
-      </w:pPr>
-    </w:p>
-    <w:p>
-      <w:pPr>
-        <w:pStyle w:val="Prrafodelista"/>
-        <w:numPr>
-          <w:ilvl w:val="0"/>
-          <w:numId w:val="20"/>
-        </w:numPr>
-        <w:spacing w:before="100" w:beforeAutospacing="1" w:after="100" w:afterAutospacing="1"/>
-        <w:jc w:val="left"/>
-        <w:rPr>
-          <w:rFonts w:ascii="Segoe UI" w:hAnsi="Segoe UI" w:cs="Segoe UI"/>
-          <w:b/>
-          <w:bCs/>
-          <w:lang w:val="es-ES"/>
-        </w:rPr>
-      </w:pPr>
-      <w:r>
-        <w:rPr>
-          <w:rFonts w:ascii="Segoe UI" w:hAnsi="Segoe UI" w:cs="Segoe UI"/>
-          <w:b/>
-          <w:bCs/>
-          <w:lang w:val="es-ES"/>
-        </w:rPr>
-        <w:t>Ollama</w:t>
-      </w:r>
-    </w:p>
-    <w:p>
-      <w:pPr>
-        <w:spacing w:before="100" w:beforeAutospacing="1" w:after="100" w:afterAutospacing="1"/>
-        <w:jc w:val="left"/>
-        <w:rPr>
-          <w:rFonts w:cs="Segoe UI"/>
-        </w:rPr>
-      </w:pPr>
-      <w:r>
-        <w:rPr>
-          <w:rFonts w:cs="Segoe UI"/>
-          <w:lang w:val="es-ES"/>
-        </w:rPr>
-        <w:t>E</w:t>
-      </w:r>
-      <w:r>
-        <w:rPr>
-          <w:rFonts w:cs="Segoe UI"/>
-        </w:rPr>
-        <w:t>s una plataforma que facilita la ejecución local de modelos de lenguaje como LLaMA 2, Mistral</w:t>
-      </w:r>
-      <w:r>
-        <w:rPr>
-          <w:rFonts w:cs="Segoe UI"/>
-        </w:rPr>
-        <w:t xml:space="preserve"> </w:t>
-      </w:r>
-      <w:r>
-        <w:rPr>
-          <w:rFonts w:cs="Segoe UI"/>
-        </w:rPr>
-        <w:t xml:space="preserve">y otros modelos </w:t>
-      </w:r>
-      <w:r>
-        <w:rPr>
-          <w:rFonts w:cs="Segoe UI"/>
-        </w:rPr>
-        <w:t>de código abierto</w:t>
-      </w:r>
-      <w:r>
-        <w:rPr>
-          <w:rFonts w:cs="Segoe UI"/>
-        </w:rPr>
-        <w:t xml:space="preserve">. Permite ejecutar </w:t>
-      </w:r>
-      <w:r>
-        <w:t xml:space="preserve">modelos de lenguaje de gran escala </w:t>
-      </w:r>
-      <w:r>
-        <w:rPr>
-          <w:rFonts w:cs="Segoe UI"/>
-        </w:rPr>
-        <w:t>en dispositivos personales, sin necesidad de conexión a servidores externos, ofreciendo privacidad y control</w:t>
-      </w:r>
-      <w:r>
-        <w:rPr>
-          <w:rFonts w:cs="Segoe UI"/>
-        </w:rPr>
-        <w:t>.</w:t>
-      </w:r>
-    </w:p>
-    <w:p>
-      <w:pPr>
-        <w:pStyle w:val="Prrafodelista"/>
-        <w:numPr>
-          <w:ilvl w:val="1"/>
-          <w:numId w:val="20"/>
-        </w:numPr>
-        <w:spacing w:before="100" w:beforeAutospacing="1" w:after="100" w:afterAutospacing="1"/>
-        <w:jc w:val="left"/>
-        <w:rPr>
-          <w:rFonts w:ascii="Segoe UI" w:hAnsi="Segoe UI" w:cs="Segoe UI"/>
-          <w:b/>
-          <w:bCs/>
-          <w:lang w:val="es-ES"/>
-        </w:rPr>
-      </w:pPr>
-      <w:r>
-        <w:rPr>
-          <w:rFonts w:ascii="Segoe UI" w:hAnsi="Segoe UI" w:cs="Segoe UI"/>
-          <w:b/>
-          <w:bCs/>
-          <w:lang w:val="es-ES"/>
-        </w:rPr>
-        <w:t xml:space="preserve">Ventajas: </w:t>
-      </w:r>
-    </w:p>
-    <w:p>
-      <w:pPr>
-        <w:pStyle w:val="Prrafodelista"/>
-        <w:spacing w:before="100" w:beforeAutospacing="1" w:after="100" w:afterAutospacing="1"/>
-        <w:ind w:left="1648" w:firstLine="0"/>
-        <w:jc w:val="left"/>
-        <w:rPr>
-          <w:rFonts w:ascii="Segoe UI" w:hAnsi="Segoe UI" w:cs="Segoe UI"/>
-          <w:lang w:val="es-ES"/>
-        </w:rPr>
-      </w:pPr>
-    </w:p>
-    <w:p>
-      <w:pPr>
-        <w:pStyle w:val="Prrafodelista"/>
-        <w:numPr>
-          <w:ilvl w:val="2"/>
-          <w:numId w:val="20"/>
-        </w:numPr>
-        <w:spacing w:before="100" w:beforeAutospacing="1" w:after="100" w:afterAutospacing="1"/>
-        <w:jc w:val="left"/>
-        <w:rPr>
-          <w:rFonts w:ascii="Segoe UI" w:hAnsi="Segoe UI" w:cs="Segoe UI"/>
-          <w:lang w:val="es-ES"/>
-        </w:rPr>
-      </w:pPr>
-      <w:r>
-        <w:rPr>
-          <w:rFonts w:ascii="Segoe UI" w:hAnsi="Segoe UI" w:cs="Segoe UI"/>
-          <w:lang w:val="es-CO"/>
-        </w:rPr>
-        <w:t>Permite usar modelos potentes de manera local, lo cual es ideal para instituciones que requieren control de datos y privacidad.</w:t>
-      </w:r>
-    </w:p>
-    <w:p>
-      <w:pPr>
-        <w:pStyle w:val="Prrafodelista"/>
-        <w:spacing w:before="100" w:beforeAutospacing="1" w:after="100" w:afterAutospacing="1"/>
-        <w:ind w:left="2368" w:firstLine="0"/>
-        <w:jc w:val="left"/>
-        <w:rPr>
-          <w:rFonts w:ascii="Segoe UI" w:hAnsi="Segoe UI" w:cs="Segoe UI"/>
-          <w:lang w:val="es-ES"/>
-        </w:rPr>
-      </w:pPr>
-    </w:p>
-    <w:p>
-      <w:pPr>
-        <w:pStyle w:val="Prrafodelista"/>
-        <w:numPr>
-          <w:ilvl w:val="2"/>
-          <w:numId w:val="20"/>
-        </w:numPr>
-        <w:spacing w:before="100" w:beforeAutospacing="1" w:after="100" w:afterAutospacing="1"/>
-        <w:jc w:val="left"/>
-        <w:rPr>
-          <w:rFonts w:ascii="Segoe UI" w:hAnsi="Segoe UI" w:cs="Segoe UI"/>
-          <w:lang w:val="es-ES"/>
-        </w:rPr>
-      </w:pPr>
-      <w:r>
-        <w:rPr>
-          <w:rFonts w:ascii="Segoe UI" w:hAnsi="Segoe UI" w:cs="Segoe UI"/>
-          <w:lang w:val="es-CO"/>
-        </w:rPr>
-        <w:t>Reduce costos operativos frente a soluciones basadas en nube.</w:t>
-      </w:r>
-    </w:p>
-    <w:p>
-      <w:pPr>
-        <w:pStyle w:val="Prrafodelista"/>
-        <w:spacing w:before="100" w:beforeAutospacing="1" w:after="100" w:afterAutospacing="1"/>
-        <w:ind w:left="2368" w:firstLine="0"/>
-        <w:jc w:val="left"/>
-        <w:rPr>
-          <w:rFonts w:ascii="Segoe UI" w:hAnsi="Segoe UI" w:cs="Segoe UI"/>
-          <w:lang w:val="es-ES"/>
-        </w:rPr>
-      </w:pPr>
-    </w:p>
-    <w:p>
-      <w:pPr>
-        <w:pStyle w:val="Prrafodelista"/>
-        <w:numPr>
-          <w:ilvl w:val="2"/>
-          <w:numId w:val="20"/>
-        </w:numPr>
-        <w:spacing w:before="100" w:beforeAutospacing="1" w:after="100" w:afterAutospacing="1"/>
-        <w:jc w:val="left"/>
-        <w:rPr>
-          <w:rFonts w:ascii="Segoe UI" w:hAnsi="Segoe UI" w:cs="Segoe UI"/>
-          <w:lang w:val="es-ES"/>
-        </w:rPr>
-      </w:pPr>
-      <w:r>
-        <w:rPr>
-          <w:rFonts w:ascii="Segoe UI" w:hAnsi="Segoe UI" w:cs="Segoe UI"/>
-          <w:lang w:val="es-ES"/>
-        </w:rPr>
-        <w:t>Es c</w:t>
-      </w:r>
-      <w:r>
-        <w:rPr>
-          <w:rFonts w:ascii="Segoe UI" w:hAnsi="Segoe UI" w:cs="Segoe UI"/>
-          <w:lang w:val="es-CO"/>
-        </w:rPr>
-        <w:t>ompatible con múltiples modelos de lenguaje</w:t>
-      </w:r>
-      <w:r>
-        <w:rPr>
-          <w:rFonts w:ascii="Segoe UI" w:hAnsi="Segoe UI" w:cs="Segoe UI"/>
-          <w:lang w:val="es-CO"/>
-        </w:rPr>
-        <w:t>, siendo</w:t>
-      </w:r>
-      <w:r>
-        <w:rPr>
-          <w:rFonts w:ascii="Segoe UI" w:hAnsi="Segoe UI" w:cs="Segoe UI"/>
-          <w:lang w:val="es-CO"/>
-        </w:rPr>
-        <w:t xml:space="preserve"> fácil de instalar.</w:t>
-      </w:r>
-    </w:p>
-    <w:p>
-      <w:pPr>
-        <w:pStyle w:val="Prrafodelista"/>
-        <w:spacing w:before="100" w:beforeAutospacing="1" w:after="100" w:afterAutospacing="1"/>
-        <w:ind w:left="2368" w:firstLine="0"/>
-        <w:jc w:val="left"/>
-        <w:rPr>
-          <w:rFonts w:ascii="Segoe UI" w:hAnsi="Segoe UI" w:cs="Segoe UI"/>
-          <w:lang w:val="es-ES"/>
-        </w:rPr>
-      </w:pPr>
-    </w:p>
-    <w:p>
-      <w:pPr>
-        <w:pStyle w:val="Prrafodelista"/>
-        <w:numPr>
-          <w:ilvl w:val="1"/>
-          <w:numId w:val="20"/>
-        </w:numPr>
-        <w:spacing w:before="100" w:beforeAutospacing="1" w:after="100" w:afterAutospacing="1"/>
-        <w:jc w:val="left"/>
-        <w:rPr>
-          <w:rFonts w:ascii="Segoe UI" w:hAnsi="Segoe UI" w:cs="Segoe UI"/>
-          <w:b/>
-          <w:bCs/>
-          <w:lang w:val="es-ES"/>
-        </w:rPr>
-      </w:pPr>
-      <w:r>
-        <w:rPr>
-          <w:rFonts w:ascii="Segoe UI" w:hAnsi="Segoe UI" w:cs="Segoe UI"/>
-          <w:b/>
-          <w:bCs/>
-          <w:lang w:val="es-CO"/>
-        </w:rPr>
-        <w:t xml:space="preserve">Desventajas: </w:t>
-      </w:r>
-    </w:p>
-    <w:p>
-      <w:pPr>
-        <w:pStyle w:val="Prrafodelista"/>
-        <w:spacing w:before="100" w:beforeAutospacing="1" w:after="100" w:afterAutospacing="1"/>
-        <w:ind w:left="1648" w:firstLine="0"/>
-        <w:jc w:val="left"/>
-        <w:rPr>
-          <w:rFonts w:ascii="Segoe UI" w:hAnsi="Segoe UI" w:cs="Segoe UI"/>
-          <w:lang w:val="es-ES"/>
-        </w:rPr>
-      </w:pPr>
-    </w:p>
-    <w:p>
-      <w:pPr>
-        <w:pStyle w:val="Prrafodelista"/>
-        <w:numPr>
-          <w:ilvl w:val="2"/>
-          <w:numId w:val="20"/>
-        </w:numPr>
-        <w:spacing w:before="100" w:beforeAutospacing="1" w:after="100" w:afterAutospacing="1"/>
-        <w:jc w:val="left"/>
-        <w:rPr>
-          <w:rFonts w:ascii="Segoe UI" w:hAnsi="Segoe UI" w:cs="Segoe UI"/>
-          <w:lang w:val="es-ES"/>
-        </w:rPr>
-      </w:pPr>
-      <w:r>
-        <w:rPr>
-          <w:rFonts w:ascii="Segoe UI" w:hAnsi="Segoe UI" w:cs="Segoe UI"/>
-          <w:lang w:val="es-CO"/>
-        </w:rPr>
-        <w:t>Su enfoque está en la ejecución local del modelo, pero no incluye funciones pedagógicas por defecto.</w:t>
-      </w:r>
-    </w:p>
-    <w:p>
-      <w:pPr>
-        <w:pStyle w:val="Prrafodelista"/>
-        <w:spacing w:before="100" w:beforeAutospacing="1" w:after="100" w:afterAutospacing="1"/>
-        <w:ind w:left="2368" w:firstLine="0"/>
-        <w:jc w:val="left"/>
-        <w:rPr>
-          <w:rFonts w:ascii="Segoe UI" w:hAnsi="Segoe UI" w:cs="Segoe UI"/>
-          <w:lang w:val="es-ES"/>
-        </w:rPr>
-      </w:pPr>
-    </w:p>
-    <w:p>
-      <w:pPr>
-        <w:pStyle w:val="Prrafodelista"/>
-        <w:numPr>
-          <w:ilvl w:val="2"/>
-          <w:numId w:val="20"/>
-        </w:numPr>
-        <w:spacing w:before="100" w:beforeAutospacing="1" w:after="100" w:afterAutospacing="1"/>
-        <w:jc w:val="left"/>
-        <w:rPr>
-          <w:rFonts w:ascii="Segoe UI" w:hAnsi="Segoe UI" w:cs="Segoe UI"/>
-          <w:lang w:val="es-ES"/>
-        </w:rPr>
-      </w:pPr>
-      <w:r>
-        <w:rPr>
-          <w:rFonts w:ascii="Segoe UI" w:hAnsi="Segoe UI" w:cs="Segoe UI"/>
-          <w:lang w:val="es-CO"/>
-        </w:rPr>
-        <w:t>Requiere configuración técnica y recursos de hardware</w:t>
-      </w:r>
-      <w:r>
-        <w:rPr>
-          <w:rFonts w:ascii="Segoe UI" w:hAnsi="Segoe UI" w:cs="Segoe UI"/>
-          <w:lang w:val="es-CO"/>
-        </w:rPr>
-        <w:t xml:space="preserve"> considerables.</w:t>
-      </w:r>
-    </w:p>
-    <w:p>
-      <w:pPr>
-        <w:pStyle w:val="Prrafodelista"/>
-        <w:spacing w:before="100" w:beforeAutospacing="1" w:after="100" w:afterAutospacing="1"/>
-        <w:ind w:left="2368" w:firstLine="0"/>
-        <w:jc w:val="left"/>
-        <w:rPr>
-          <w:rFonts w:ascii="Segoe UI" w:hAnsi="Segoe UI" w:cs="Segoe UI"/>
-          <w:lang w:val="es-ES"/>
-        </w:rPr>
-      </w:pPr>
-    </w:p>
-    <w:p>
-      <w:pPr>
-        <w:spacing w:before="100" w:beforeAutospacing="1" w:after="100" w:afterAutospacing="1"/>
-        <w:ind w:firstLine="0"/>
-        <w:jc w:val="left"/>
-        <w:rPr>
-          <w:rFonts w:cs="Segoe UI"/>
-        </w:rPr>
-      </w:pPr>
-      <w:r>
-        <w:rPr>
-          <w:rFonts w:cs="Segoe UI"/>
-          <w:lang w:val="es-ES"/>
-        </w:rPr>
-        <w:t>E</w:t>
-      </w:r>
-      <w:r>
-        <w:rPr>
-          <w:rFonts w:cs="Segoe UI"/>
-        </w:rPr>
-        <w:t>s valioso como herramienta para ejecutar tutores de forma local y proteger la privacidad de los estudiantes. Su uso requeriría una arquitectura adicional que implemente los modelos de tutoría, interacción y contenido requeridos en APO 1.</w:t>
-      </w:r>
-      <w:r>
-        <w:rPr>
-          <w:rFonts w:cs="Segoe UI"/>
-        </w:rPr>
-        <w:t xml:space="preserve"> </w:t>
-      </w:r>
-    </w:p>
-    <w:p>
-      <w:pPr>
-        <w:spacing w:before="100" w:beforeAutospacing="1" w:after="100" w:afterAutospacing="1"/>
-        <w:ind w:firstLine="0"/>
-        <w:jc w:val="left"/>
-        <w:rPr>
-          <w:rFonts w:cs="Segoe UI"/>
-          <w:lang w:val="es-ES"/>
-        </w:rPr>
-      </w:pPr>
-      <w:r>
-        <w:rPr>
-          <w:rFonts w:cs="Segoe UI"/>
-        </w:rPr>
-        <w:t>Por estas razones, el desarrollo de un tutor inteligente propio, que aproveche estas tecnologías, pero construya sobre ellas un sistema pedagógico personalizado, se presenta como una necesidad válida y justificada dentro del estado del arte actual.</w:t>
-      </w:r>
-    </w:p>
-    <w:p>
-      <w:pPr>
-        <w:pStyle w:val="Ttulo2"/>
-        <w:rPr>
-          <w:rFonts w:cs="Segoe UI"/>
-        </w:rPr>
-      </w:pPr>
-      <w:bookmarkStart w:id="22" w:name="_Toc193930326"/>
-      <w:r>
-        <w:rPr>
-          <w:rFonts w:cs="Segoe UI"/>
-        </w:rPr>
-        <w:lastRenderedPageBreak/>
-        <w:t>Metodología</w:t>
-      </w:r>
-      <w:bookmarkEnd w:id="22"/>
-    </w:p>
-    <w:p>
-      <w:pPr>
-        <w:rPr>
-          <w:rFonts w:cs="Segoe UI"/>
-          <w:b/>
-        </w:rPr>
-      </w:pPr>
-    </w:p>
-    <w:p>
-      <w:pPr>
-        <w:pStyle w:val="Ttulo3"/>
-        <w:rPr>
-          <w:rFonts w:cs="Segoe UI"/>
-        </w:rPr>
-      </w:pPr>
-      <w:bookmarkStart w:id="23" w:name="_Toc193930327"/>
-      <w:r>
-        <w:rPr>
-          <w:rFonts w:cs="Segoe UI"/>
-        </w:rPr>
-        <w:t>E</w:t>
-      </w:r>
-      <w:r>
-        <w:rPr>
-          <w:rFonts w:cs="Segoe UI"/>
-        </w:rPr>
-        <w:t>squema de trabajo</w:t>
-      </w:r>
-      <w:bookmarkEnd w:id="23"/>
-    </w:p>
-    <w:p>
-      <w:pPr>
-        <w:rPr>
-          <w:rFonts w:cs="Segoe UI"/>
-        </w:rPr>
-      </w:pPr>
-    </w:p>
-    <w:p>
-      <w:pPr>
-        <w:pStyle w:val="Ttulo3"/>
-        <w:rPr>
-          <w:rFonts w:cs="Segoe UI"/>
-        </w:rPr>
-      </w:pPr>
-      <w:bookmarkStart w:id="24" w:name="_Toc193930328"/>
-      <w:r>
-        <w:rPr>
-          <w:rFonts w:cs="Segoe UI"/>
-        </w:rPr>
-        <w:t>Fases de desarrollo del proyecto</w:t>
-      </w:r>
-      <w:bookmarkEnd w:id="24"/>
-    </w:p>
-    <w:p/>
-    <w:p>
-      <w:pPr>
-        <w:pStyle w:val="Ttulo3"/>
-      </w:pPr>
-      <w:bookmarkStart w:id="25" w:name="_Toc193930329"/>
-      <w:r>
         <w:t>Análisis de riesgos y limitaciones</w:t>
       </w:r>
       <w:bookmarkEnd w:id="25"/>
@@ -8789,43 +9523,7 @@
           <w:iCs/>
           <w:lang w:val="es-ES"/>
         </w:rPr>
-        <w:t xml:space="preserve">“Queremos que Cali se convierta en un </w:t>
-      </w:r>
-      <w:proofErr w:type="gramStart"/>
-      <w:r>
-        <w:rPr>
-          <w:i/>
-          <w:iCs/>
-          <w:lang w:val="es-ES"/>
-        </w:rPr>
-        <w:t>hub</w:t>
-      </w:r>
-      <w:proofErr w:type="gramEnd"/>
-      <w:r>
-        <w:rPr>
-          <w:i/>
-          <w:iCs/>
-          <w:lang w:val="es-ES"/>
-        </w:rPr>
-        <w:t xml:space="preserve"> de Inteligencia Artificial”: </w:t>
-      </w:r>
-      <w:proofErr w:type="gramStart"/>
-      <w:r>
-        <w:rPr>
-          <w:i/>
-          <w:iCs/>
-          <w:lang w:val="es-ES"/>
-        </w:rPr>
-        <w:t>Ministro</w:t>
-      </w:r>
-      <w:proofErr w:type="gramEnd"/>
-      <w:r>
-        <w:rPr>
-          <w:i/>
-          <w:iCs/>
-          <w:lang w:val="es-ES"/>
-        </w:rPr>
-        <w:t xml:space="preserve"> </w:t>
+        <w:t xml:space="preserve">“Queremos que Cali se convierta en un hub de Inteligencia Artificial”: Ministro </w:t>
       </w:r>
       <w:r>
         <w:rPr>
@@ -9128,47 +9826,11 @@
           <w:lang w:val="es-ES"/>
         </w:rPr>
       </w:pPr>
-      <w:proofErr w:type="spellStart"/>
       <w:r>
         <w:rPr>
           <w:lang w:val="en-US"/>
         </w:rPr>
-        <w:t>Alnasyan</w:t>
-      </w:r>
-      <w:proofErr w:type="spellEnd"/>
-      <w:r>
-        <w:rPr>
-          <w:lang w:val="en-US"/>
-        </w:rPr>
-        <w:t xml:space="preserve">, B., </w:t>
-      </w:r>
-      <w:proofErr w:type="spellStart"/>
-      <w:r>
-        <w:rPr>
-          <w:lang w:val="en-US"/>
-        </w:rPr>
-        <w:t>Basheri</w:t>
-      </w:r>
-      <w:proofErr w:type="spellEnd"/>
-      <w:r>
-        <w:rPr>
-          <w:lang w:val="en-US"/>
-        </w:rPr>
-        <w:t xml:space="preserve">, M., &amp; </w:t>
-      </w:r>
-      <w:proofErr w:type="spellStart"/>
-      <w:r>
-        <w:rPr>
-          <w:lang w:val="en-US"/>
-        </w:rPr>
-        <w:t>Alassafi</w:t>
-      </w:r>
-      <w:proofErr w:type="spellEnd"/>
-      <w:r>
-        <w:rPr>
-          <w:lang w:val="en-US"/>
-        </w:rPr>
-        <w:t xml:space="preserve">, M. (2024). The power of Deep Learning techniques for predicting student performance in Virtual Learning Environments: A systematic literature review. </w:t>
+        <w:t xml:space="preserve">Alnasyan, B., Basheri, M., &amp; Alassafi, M. (2024). The power of Deep Learning techniques for predicting student performance in Virtual Learning Environments: A systematic literature review. </w:t>
       </w:r>
       <w:hyperlink r:id="rId20" w:history="1">
         <w:r>
@@ -9210,21 +9872,7 @@
         <w:rPr>
           <w:lang w:val="en-US"/>
         </w:rPr>
-        <w:t xml:space="preserve">Preliminary Experiments with Transformer based Approaches </w:t>
-      </w:r>
-      <w:proofErr w:type="gramStart"/>
-      <w:r>
-        <w:rPr>
-          <w:lang w:val="en-US"/>
-        </w:rPr>
-        <w:t>To</w:t>
-      </w:r>
-      <w:proofErr w:type="gramEnd"/>
-      <w:r>
-        <w:rPr>
-          <w:lang w:val="en-US"/>
-        </w:rPr>
-        <w:t xml:space="preserve"> Automatically Inferring Domain Models from Textbooks. </w:t>
+        <w:t>Preliminary Experiments with Transformer based Approaches To Automatically Inferring Domain Models from Textbooks. </w:t>
       </w:r>
       <w:r>
         <w:rPr>
@@ -9232,25 +9880,7 @@
           <w:iCs/>
           <w:lang w:val="en-US"/>
         </w:rPr>
-        <w:t xml:space="preserve">Zenodo (CERN European Organization </w:t>
-      </w:r>
-      <w:proofErr w:type="gramStart"/>
-      <w:r>
-        <w:rPr>
-          <w:i/>
-          <w:iCs/>
-          <w:lang w:val="en-US"/>
-        </w:rPr>
-        <w:t>For</w:t>
-      </w:r>
-      <w:proofErr w:type="gramEnd"/>
-      <w:r>
-        <w:rPr>
-          <w:i/>
-          <w:iCs/>
-          <w:lang w:val="en-US"/>
-        </w:rPr>
-        <w:t xml:space="preserve"> Nuclear Research)</w:t>
+        <w:t>Zenodo (CERN European Organization For Nuclear Research)</w:t>
       </w:r>
       <w:r>
         <w:rPr>
@@ -9297,25 +9927,7 @@
           <w:iCs/>
           <w:lang w:val="en-US"/>
         </w:rPr>
-        <w:t xml:space="preserve">Perspective Expert insights on a timely policy issue Artificial Intelligence Applications to Support K-12 Teachers and Teaching </w:t>
-      </w:r>
-      <w:proofErr w:type="gramStart"/>
-      <w:r>
-        <w:rPr>
-          <w:i/>
-          <w:iCs/>
-          <w:lang w:val="en-US"/>
-        </w:rPr>
-        <w:t>A</w:t>
-      </w:r>
-      <w:proofErr w:type="gramEnd"/>
-      <w:r>
-        <w:rPr>
-          <w:i/>
-          <w:iCs/>
-          <w:lang w:val="en-US"/>
-        </w:rPr>
-        <w:t xml:space="preserve"> Review of Promising Applications, Opportunities, and Challenges</w:t>
+        <w:t>Perspective Expert insights on a timely policy issue Artificial Intelligence Applications to Support K-12 Teachers and Teaching A Review of Promising Applications, Opportunities, and Challenges</w:t>
       </w:r>
       <w:r>
         <w:rPr>
@@ -9988,6 +10600,155 @@
 <file path=word/numbering.xml><?xml version="1.0" encoding="utf-8"?>
 <w:numbering xmlns:wpc="http://schemas.microsoft.com/office/word/2010/wordprocessingCanvas" xmlns:cx="http://schemas.microsoft.com/office/drawing/2014/chartex" xmlns:cx1="http://schemas.microsoft.com/office/drawing/2015/9/8/chartex" xmlns:cx2="http://schemas.microsoft.com/office/drawing/2015/10/21/chartex" xmlns:cx3="http://schemas.microsoft.com/office/drawing/2016/5/9/chartex" xmlns:cx4="http://schemas.microsoft.com/office/drawing/2016/5/10/chartex" xmlns:cx5="http://schemas.microsoft.com/office/drawing/2016/5/11/chartex" xmlns:cx6="http://schemas.microsoft.com/office/drawing/2016/5/12/chartex" xmlns:cx7="http://schemas.microsoft.com/office/drawing/2016/5/13/chartex" xmlns:cx8="http://schemas.microsoft.com/office/drawing/2016/5/14/chartex" xmlns:mc="http://schemas.openxmlformats.org/markup-compatibility/2006" xmlns:aink="http://schemas.microsoft.com/office/drawing/2016/ink" xmlns:am3d="http://schemas.microsoft.com/office/drawing/2017/model3d" xmlns:o="urn:schemas-microsoft-com:office:office" xmlns:oel="http://schemas.microsoft.com/office/2019/extlst" xmlns:r="http://schemas.openxmlformats.org/officeDocument/2006/relationships" xmlns:m="http://schemas.openxmlformats.org/officeDocument/2006/math" xmlns:v="urn:schemas-microsoft-com:vml" xmlns:wp14="http://schemas.microsoft.com/office/word/2010/wordprocessingDrawing" xmlns:wp="http://schemas.openxmlformats.org/drawingml/2006/wordprocessingDrawing" xmlns:w10="urn:schemas-microsoft-com:office:word" xmlns:w="http://schemas.openxmlformats.org/wordprocessingml/2006/main" xmlns:w14="http://schemas.microsoft.com/office/word/2010/wordml" xmlns:w15="http://schemas.microsoft.com/office/word/2012/wordml" xmlns:w16cex="http://schemas.microsoft.com/office/word/2018/wordml/cex" xmlns:w16cid="http://schemas.microsoft.com/office/word/2016/wordml/cid" xmlns:w16="http://schemas.microsoft.com/office/word/2018/wordml" xmlns:w16du="http://schemas.microsoft.com/office/word/2023/wordml/word16du" xmlns:w16sdtdh="http://schemas.microsoft.com/office/word/2020/wordml/sdtdatahash" xmlns:w16sdtfl="http://schemas.microsoft.com/office/word/2024/wordml/sdtformatlock" xmlns:w16se="http://schemas.microsoft.com/office/word/2015/wordml/symex" xmlns:wpg="http://schemas.microsoft.com/office/word/2010/wordprocessingGroup" xmlns:wpi="http://schemas.microsoft.com/office/word/2010/wordprocessingInk" xmlns:wne="http://schemas.microsoft.com/office/word/2006/wordml" xmlns:wps="http://schemas.microsoft.com/office/word/2010/wordprocessingShape" mc:Ignorable="w14 w15 w16se w16cid w16 w16cex w16sdtdh w16sdtfl w16du wp14">
   <w:abstractNum w:abstractNumId="0" w15:restartNumberingAfterBreak="0">
+    <w:nsid w:val="02B0370D"/>
+    <w:multiLevelType w:val="multilevel"/>
+    <w:tmpl w:val="76A2A8B0"/>
+    <w:lvl w:ilvl="0">
+      <w:start w:val="1"/>
+      <w:numFmt w:val="bullet"/>
+      <w:lvlText w:val=""/>
+      <w:lvlJc w:val="left"/>
+      <w:pPr>
+        <w:tabs>
+          <w:tab w:val="num" w:pos="720"/>
+        </w:tabs>
+        <w:ind w:left="720" w:hanging="360"/>
+      </w:pPr>
+      <w:rPr>
+        <w:rFonts w:ascii="Symbol" w:hAnsi="Symbol" w:hint="default"/>
+        <w:sz w:val="20"/>
+      </w:rPr>
+    </w:lvl>
+    <w:lvl w:ilvl="1">
+      <w:start w:val="1"/>
+      <w:numFmt w:val="bullet"/>
+      <w:lvlText w:val="o"/>
+      <w:lvlJc w:val="left"/>
+      <w:pPr>
+        <w:tabs>
+          <w:tab w:val="num" w:pos="1440"/>
+        </w:tabs>
+        <w:ind w:left="1440" w:hanging="360"/>
+      </w:pPr>
+      <w:rPr>
+        <w:rFonts w:ascii="Courier New" w:hAnsi="Courier New" w:hint="default"/>
+        <w:sz w:val="20"/>
+      </w:rPr>
+    </w:lvl>
+    <w:lvl w:ilvl="2" w:tentative="1">
+      <w:start w:val="1"/>
+      <w:numFmt w:val="bullet"/>
+      <w:lvlText w:val=""/>
+      <w:lvlJc w:val="left"/>
+      <w:pPr>
+        <w:tabs>
+          <w:tab w:val="num" w:pos="2160"/>
+        </w:tabs>
+        <w:ind w:left="2160" w:hanging="360"/>
+      </w:pPr>
+      <w:rPr>
+        <w:rFonts w:ascii="Wingdings" w:hAnsi="Wingdings" w:hint="default"/>
+        <w:sz w:val="20"/>
+      </w:rPr>
+    </w:lvl>
+    <w:lvl w:ilvl="3" w:tentative="1">
+      <w:start w:val="1"/>
+      <w:numFmt w:val="bullet"/>
+      <w:lvlText w:val=""/>
+      <w:lvlJc w:val="left"/>
+      <w:pPr>
+        <w:tabs>
+          <w:tab w:val="num" w:pos="2880"/>
+        </w:tabs>
+        <w:ind w:left="2880" w:hanging="360"/>
+      </w:pPr>
+      <w:rPr>
+        <w:rFonts w:ascii="Wingdings" w:hAnsi="Wingdings" w:hint="default"/>
+        <w:sz w:val="20"/>
+      </w:rPr>
+    </w:lvl>
+    <w:lvl w:ilvl="4" w:tentative="1">
+      <w:start w:val="1"/>
+      <w:numFmt w:val="bullet"/>
+      <w:lvlText w:val=""/>
+      <w:lvlJc w:val="left"/>
+      <w:pPr>
+        <w:tabs>
+          <w:tab w:val="num" w:pos="3600"/>
+        </w:tabs>
+        <w:ind w:left="3600" w:hanging="360"/>
+      </w:pPr>
+      <w:rPr>
+        <w:rFonts w:ascii="Wingdings" w:hAnsi="Wingdings" w:hint="default"/>
+        <w:sz w:val="20"/>
+      </w:rPr>
+    </w:lvl>
+    <w:lvl w:ilvl="5" w:tentative="1">
+      <w:start w:val="1"/>
+      <w:numFmt w:val="bullet"/>
+      <w:lvlText w:val=""/>
+      <w:lvlJc w:val="left"/>
+      <w:pPr>
+        <w:tabs>
+          <w:tab w:val="num" w:pos="4320"/>
+        </w:tabs>
+        <w:ind w:left="4320" w:hanging="360"/>
+      </w:pPr>
+      <w:rPr>
+        <w:rFonts w:ascii="Wingdings" w:hAnsi="Wingdings" w:hint="default"/>
+        <w:sz w:val="20"/>
+      </w:rPr>
+    </w:lvl>
+    <w:lvl w:ilvl="6" w:tentative="1">
+      <w:start w:val="1"/>
+      <w:numFmt w:val="bullet"/>
+      <w:lvlText w:val=""/>
+      <w:lvlJc w:val="left"/>
+      <w:pPr>
+        <w:tabs>
+          <w:tab w:val="num" w:pos="5040"/>
+        </w:tabs>
+        <w:ind w:left="5040" w:hanging="360"/>
+      </w:pPr>
+      <w:rPr>
+        <w:rFonts w:ascii="Wingdings" w:hAnsi="Wingdings" w:hint="default"/>
+        <w:sz w:val="20"/>
+      </w:rPr>
+    </w:lvl>
+    <w:lvl w:ilvl="7" w:tentative="1">
+      <w:start w:val="1"/>
+      <w:numFmt w:val="bullet"/>
+      <w:lvlText w:val=""/>
+      <w:lvlJc w:val="left"/>
+      <w:pPr>
+        <w:tabs>
+          <w:tab w:val="num" w:pos="5760"/>
+        </w:tabs>
+        <w:ind w:left="5760" w:hanging="360"/>
+      </w:pPr>
+      <w:rPr>
+        <w:rFonts w:ascii="Wingdings" w:hAnsi="Wingdings" w:hint="default"/>
+        <w:sz w:val="20"/>
+      </w:rPr>
+    </w:lvl>
+    <w:lvl w:ilvl="8" w:tentative="1">
+      <w:start w:val="1"/>
+      <w:numFmt w:val="bullet"/>
+      <w:lvlText w:val=""/>
+      <w:lvlJc w:val="left"/>
+      <w:pPr>
+        <w:tabs>
+          <w:tab w:val="num" w:pos="6480"/>
+        </w:tabs>
+        <w:ind w:left="6480" w:hanging="360"/>
+      </w:pPr>
+      <w:rPr>
+        <w:rFonts w:ascii="Wingdings" w:hAnsi="Wingdings" w:hint="default"/>
+        <w:sz w:val="20"/>
+      </w:rPr>
+    </w:lvl>
+  </w:abstractNum>
+  <w:abstractNum w:abstractNumId="1" w15:restartNumberingAfterBreak="0">
     <w:nsid w:val="09A06C3E"/>
     <w:multiLevelType w:val="hybridMultilevel"/>
     <w:tmpl w:val="A0460684"/>
@@ -10073,7 +10834,7 @@
       </w:pPr>
     </w:lvl>
   </w:abstractNum>
-  <w:abstractNum w:abstractNumId="1" w15:restartNumberingAfterBreak="0">
+  <w:abstractNum w:abstractNumId="2" w15:restartNumberingAfterBreak="0">
     <w:nsid w:val="0F7F1E2F"/>
     <w:multiLevelType w:val="hybridMultilevel"/>
     <w:tmpl w:val="2D5A20F2"/>
@@ -10186,7 +10947,120 @@
       </w:rPr>
     </w:lvl>
   </w:abstractNum>
-  <w:abstractNum w:abstractNumId="2" w15:restartNumberingAfterBreak="0">
+  <w:abstractNum w:abstractNumId="3" w15:restartNumberingAfterBreak="0">
+    <w:nsid w:val="10D03524"/>
+    <w:multiLevelType w:val="hybridMultilevel"/>
+    <w:tmpl w:val="CF2AFF7C"/>
+    <w:lvl w:ilvl="0" w:tplc="240A0001">
+      <w:start w:val="1"/>
+      <w:numFmt w:val="bullet"/>
+      <w:lvlText w:val=""/>
+      <w:lvlJc w:val="left"/>
+      <w:pPr>
+        <w:ind w:left="1288" w:hanging="360"/>
+      </w:pPr>
+      <w:rPr>
+        <w:rFonts w:ascii="Symbol" w:hAnsi="Symbol" w:hint="default"/>
+      </w:rPr>
+    </w:lvl>
+    <w:lvl w:ilvl="1" w:tplc="240A0003" w:tentative="1">
+      <w:start w:val="1"/>
+      <w:numFmt w:val="bullet"/>
+      <w:lvlText w:val="o"/>
+      <w:lvlJc w:val="left"/>
+      <w:pPr>
+        <w:ind w:left="2008" w:hanging="360"/>
+      </w:pPr>
+      <w:rPr>
+        <w:rFonts w:ascii="Courier New" w:hAnsi="Courier New" w:cs="Courier New" w:hint="default"/>
+      </w:rPr>
+    </w:lvl>
+    <w:lvl w:ilvl="2" w:tplc="240A0005" w:tentative="1">
+      <w:start w:val="1"/>
+      <w:numFmt w:val="bullet"/>
+      <w:lvlText w:val=""/>
+      <w:lvlJc w:val="left"/>
+      <w:pPr>
+        <w:ind w:left="2728" w:hanging="360"/>
+      </w:pPr>
+      <w:rPr>
+        <w:rFonts w:ascii="Wingdings" w:hAnsi="Wingdings" w:hint="default"/>
+      </w:rPr>
+    </w:lvl>
+    <w:lvl w:ilvl="3" w:tplc="240A0001" w:tentative="1">
+      <w:start w:val="1"/>
+      <w:numFmt w:val="bullet"/>
+      <w:lvlText w:val=""/>
+      <w:lvlJc w:val="left"/>
+      <w:pPr>
+        <w:ind w:left="3448" w:hanging="360"/>
+      </w:pPr>
+      <w:rPr>
+        <w:rFonts w:ascii="Symbol" w:hAnsi="Symbol" w:hint="default"/>
+      </w:rPr>
+    </w:lvl>
+    <w:lvl w:ilvl="4" w:tplc="240A0003" w:tentative="1">
+      <w:start w:val="1"/>
+      <w:numFmt w:val="bullet"/>
+      <w:lvlText w:val="o"/>
+      <w:lvlJc w:val="left"/>
+      <w:pPr>
+        <w:ind w:left="4168" w:hanging="360"/>
+      </w:pPr>
+      <w:rPr>
+        <w:rFonts w:ascii="Courier New" w:hAnsi="Courier New" w:cs="Courier New" w:hint="default"/>
+      </w:rPr>
+    </w:lvl>
+    <w:lvl w:ilvl="5" w:tplc="240A0005" w:tentative="1">
+      <w:start w:val="1"/>
+      <w:numFmt w:val="bullet"/>
+      <w:lvlText w:val=""/>
+      <w:lvlJc w:val="left"/>
+      <w:pPr>
+        <w:ind w:left="4888" w:hanging="360"/>
+      </w:pPr>
+      <w:rPr>
+        <w:rFonts w:ascii="Wingdings" w:hAnsi="Wingdings" w:hint="default"/>
+      </w:rPr>
+    </w:lvl>
+    <w:lvl w:ilvl="6" w:tplc="240A0001" w:tentative="1">
+      <w:start w:val="1"/>
+      <w:numFmt w:val="bullet"/>
+      <w:lvlText w:val=""/>
+      <w:lvlJc w:val="left"/>
+      <w:pPr>
+        <w:ind w:left="5608" w:hanging="360"/>
+      </w:pPr>
+      <w:rPr>
+        <w:rFonts w:ascii="Symbol" w:hAnsi="Symbol" w:hint="default"/>
+      </w:rPr>
+    </w:lvl>
+    <w:lvl w:ilvl="7" w:tplc="240A0003" w:tentative="1">
+      <w:start w:val="1"/>
+      <w:numFmt w:val="bullet"/>
+      <w:lvlText w:val="o"/>
+      <w:lvlJc w:val="left"/>
+      <w:pPr>
+        <w:ind w:left="6328" w:hanging="360"/>
+      </w:pPr>
+      <w:rPr>
+        <w:rFonts w:ascii="Courier New" w:hAnsi="Courier New" w:cs="Courier New" w:hint="default"/>
+      </w:rPr>
+    </w:lvl>
+    <w:lvl w:ilvl="8" w:tplc="240A0005" w:tentative="1">
+      <w:start w:val="1"/>
+      <w:numFmt w:val="bullet"/>
+      <w:lvlText w:val=""/>
+      <w:lvlJc w:val="left"/>
+      <w:pPr>
+        <w:ind w:left="7048" w:hanging="360"/>
+      </w:pPr>
+      <w:rPr>
+        <w:rFonts w:ascii="Wingdings" w:hAnsi="Wingdings" w:hint="default"/>
+      </w:rPr>
+    </w:lvl>
+  </w:abstractNum>
+  <w:abstractNum w:abstractNumId="4" w15:restartNumberingAfterBreak="0">
     <w:nsid w:val="11C27573"/>
     <w:multiLevelType w:val="multilevel"/>
     <w:tmpl w:val="20468E94"/>
@@ -10299,7 +11173,120 @@
       </w:pPr>
     </w:lvl>
   </w:abstractNum>
-  <w:abstractNum w:abstractNumId="3" w15:restartNumberingAfterBreak="0">
+  <w:abstractNum w:abstractNumId="5" w15:restartNumberingAfterBreak="0">
+    <w:nsid w:val="1273781B"/>
+    <w:multiLevelType w:val="hybridMultilevel"/>
+    <w:tmpl w:val="08CCC58A"/>
+    <w:lvl w:ilvl="0" w:tplc="240A0001">
+      <w:start w:val="1"/>
+      <w:numFmt w:val="bullet"/>
+      <w:lvlText w:val=""/>
+      <w:lvlJc w:val="left"/>
+      <w:pPr>
+        <w:ind w:left="1288" w:hanging="360"/>
+      </w:pPr>
+      <w:rPr>
+        <w:rFonts w:ascii="Symbol" w:hAnsi="Symbol" w:hint="default"/>
+      </w:rPr>
+    </w:lvl>
+    <w:lvl w:ilvl="1" w:tplc="240A0003" w:tentative="1">
+      <w:start w:val="1"/>
+      <w:numFmt w:val="bullet"/>
+      <w:lvlText w:val="o"/>
+      <w:lvlJc w:val="left"/>
+      <w:pPr>
+        <w:ind w:left="2008" w:hanging="360"/>
+      </w:pPr>
+      <w:rPr>
+        <w:rFonts w:ascii="Courier New" w:hAnsi="Courier New" w:cs="Courier New" w:hint="default"/>
+      </w:rPr>
+    </w:lvl>
+    <w:lvl w:ilvl="2" w:tplc="240A0005" w:tentative="1">
+      <w:start w:val="1"/>
+      <w:numFmt w:val="bullet"/>
+      <w:lvlText w:val=""/>
+      <w:lvlJc w:val="left"/>
+      <w:pPr>
+        <w:ind w:left="2728" w:hanging="360"/>
+      </w:pPr>
+      <w:rPr>
+        <w:rFonts w:ascii="Wingdings" w:hAnsi="Wingdings" w:hint="default"/>
+      </w:rPr>
+    </w:lvl>
+    <w:lvl w:ilvl="3" w:tplc="240A0001" w:tentative="1">
+      <w:start w:val="1"/>
+      <w:numFmt w:val="bullet"/>
+      <w:lvlText w:val=""/>
+      <w:lvlJc w:val="left"/>
+      <w:pPr>
+        <w:ind w:left="3448" w:hanging="360"/>
+      </w:pPr>
+      <w:rPr>
+        <w:rFonts w:ascii="Symbol" w:hAnsi="Symbol" w:hint="default"/>
+      </w:rPr>
+    </w:lvl>
+    <w:lvl w:ilvl="4" w:tplc="240A0003" w:tentative="1">
+      <w:start w:val="1"/>
+      <w:numFmt w:val="bullet"/>
+      <w:lvlText w:val="o"/>
+      <w:lvlJc w:val="left"/>
+      <w:pPr>
+        <w:ind w:left="4168" w:hanging="360"/>
+      </w:pPr>
+      <w:rPr>
+        <w:rFonts w:ascii="Courier New" w:hAnsi="Courier New" w:cs="Courier New" w:hint="default"/>
+      </w:rPr>
+    </w:lvl>
+    <w:lvl w:ilvl="5" w:tplc="240A0005" w:tentative="1">
+      <w:start w:val="1"/>
+      <w:numFmt w:val="bullet"/>
+      <w:lvlText w:val=""/>
+      <w:lvlJc w:val="left"/>
+      <w:pPr>
+        <w:ind w:left="4888" w:hanging="360"/>
+      </w:pPr>
+      <w:rPr>
+        <w:rFonts w:ascii="Wingdings" w:hAnsi="Wingdings" w:hint="default"/>
+      </w:rPr>
+    </w:lvl>
+    <w:lvl w:ilvl="6" w:tplc="240A0001" w:tentative="1">
+      <w:start w:val="1"/>
+      <w:numFmt w:val="bullet"/>
+      <w:lvlText w:val=""/>
+      <w:lvlJc w:val="left"/>
+      <w:pPr>
+        <w:ind w:left="5608" w:hanging="360"/>
+      </w:pPr>
+      <w:rPr>
+        <w:rFonts w:ascii="Symbol" w:hAnsi="Symbol" w:hint="default"/>
+      </w:rPr>
+    </w:lvl>
+    <w:lvl w:ilvl="7" w:tplc="240A0003" w:tentative="1">
+      <w:start w:val="1"/>
+      <w:numFmt w:val="bullet"/>
+      <w:lvlText w:val="o"/>
+      <w:lvlJc w:val="left"/>
+      <w:pPr>
+        <w:ind w:left="6328" w:hanging="360"/>
+      </w:pPr>
+      <w:rPr>
+        <w:rFonts w:ascii="Courier New" w:hAnsi="Courier New" w:cs="Courier New" w:hint="default"/>
+      </w:rPr>
+    </w:lvl>
+    <w:lvl w:ilvl="8" w:tplc="240A0005" w:tentative="1">
+      <w:start w:val="1"/>
+      <w:numFmt w:val="bullet"/>
+      <w:lvlText w:val=""/>
+      <w:lvlJc w:val="left"/>
+      <w:pPr>
+        <w:ind w:left="7048" w:hanging="360"/>
+      </w:pPr>
+      <w:rPr>
+        <w:rFonts w:ascii="Wingdings" w:hAnsi="Wingdings" w:hint="default"/>
+      </w:rPr>
+    </w:lvl>
+  </w:abstractNum>
+  <w:abstractNum w:abstractNumId="6" w15:restartNumberingAfterBreak="0">
     <w:nsid w:val="152433EB"/>
     <w:multiLevelType w:val="hybridMultilevel"/>
     <w:tmpl w:val="0290A3A2"/>
@@ -10412,7 +11399,7 @@
       </w:pPr>
     </w:lvl>
   </w:abstractNum>
-  <w:abstractNum w:abstractNumId="4" w15:restartNumberingAfterBreak="0">
+  <w:abstractNum w:abstractNumId="7" w15:restartNumberingAfterBreak="0">
     <w:nsid w:val="18A3AA29"/>
     <w:multiLevelType w:val="hybridMultilevel"/>
     <w:tmpl w:val="4B3CAF1C"/>
@@ -10525,7 +11512,7 @@
       </w:rPr>
     </w:lvl>
   </w:abstractNum>
-  <w:abstractNum w:abstractNumId="5" w15:restartNumberingAfterBreak="0">
+  <w:abstractNum w:abstractNumId="8" w15:restartNumberingAfterBreak="0">
     <w:nsid w:val="1ABD68F9"/>
     <w:multiLevelType w:val="hybridMultilevel"/>
     <w:tmpl w:val="B06005D8"/>
@@ -10638,7 +11625,7 @@
       </w:rPr>
     </w:lvl>
   </w:abstractNum>
-  <w:abstractNum w:abstractNumId="6" w15:restartNumberingAfterBreak="0">
+  <w:abstractNum w:abstractNumId="9" w15:restartNumberingAfterBreak="0">
     <w:nsid w:val="1D7414D3"/>
     <w:multiLevelType w:val="hybridMultilevel"/>
     <w:tmpl w:val="322A05B2"/>
@@ -10751,7 +11738,7 @@
       </w:rPr>
     </w:lvl>
   </w:abstractNum>
-  <w:abstractNum w:abstractNumId="7" w15:restartNumberingAfterBreak="0">
+  <w:abstractNum w:abstractNumId="10" w15:restartNumberingAfterBreak="0">
     <w:nsid w:val="1E666012"/>
     <w:multiLevelType w:val="hybridMultilevel"/>
     <w:tmpl w:val="9D0410F4"/>
@@ -10864,7 +11851,7 @@
       </w:rPr>
     </w:lvl>
   </w:abstractNum>
-  <w:abstractNum w:abstractNumId="8" w15:restartNumberingAfterBreak="0">
+  <w:abstractNum w:abstractNumId="11" w15:restartNumberingAfterBreak="0">
     <w:nsid w:val="2A8D2AF4"/>
     <w:multiLevelType w:val="hybridMultilevel"/>
     <w:tmpl w:val="37E0F9EA"/>
@@ -10977,7 +11964,7 @@
       </w:rPr>
     </w:lvl>
   </w:abstractNum>
-  <w:abstractNum w:abstractNumId="9" w15:restartNumberingAfterBreak="0">
+  <w:abstractNum w:abstractNumId="12" w15:restartNumberingAfterBreak="0">
     <w:nsid w:val="2AD608FA"/>
     <w:multiLevelType w:val="hybridMultilevel"/>
     <w:tmpl w:val="3F50718C"/>
@@ -11063,7 +12050,7 @@
       </w:pPr>
     </w:lvl>
   </w:abstractNum>
-  <w:abstractNum w:abstractNumId="10" w15:restartNumberingAfterBreak="0">
+  <w:abstractNum w:abstractNumId="13" w15:restartNumberingAfterBreak="0">
     <w:nsid w:val="2F70162C"/>
     <w:multiLevelType w:val="hybridMultilevel"/>
     <w:tmpl w:val="8FDEBA54"/>
@@ -11176,7 +12163,7 @@
       </w:rPr>
     </w:lvl>
   </w:abstractNum>
-  <w:abstractNum w:abstractNumId="11" w15:restartNumberingAfterBreak="0">
+  <w:abstractNum w:abstractNumId="14" w15:restartNumberingAfterBreak="0">
     <w:nsid w:val="30416801"/>
     <w:multiLevelType w:val="multilevel"/>
     <w:tmpl w:val="9626C5AA"/>
@@ -11289,7 +12276,120 @@
       </w:pPr>
     </w:lvl>
   </w:abstractNum>
-  <w:abstractNum w:abstractNumId="12" w15:restartNumberingAfterBreak="0">
+  <w:abstractNum w:abstractNumId="15" w15:restartNumberingAfterBreak="0">
+    <w:nsid w:val="3DA51A9D"/>
+    <w:multiLevelType w:val="hybridMultilevel"/>
+    <w:tmpl w:val="57CC8D4E"/>
+    <w:lvl w:ilvl="0" w:tplc="240A0001">
+      <w:start w:val="1"/>
+      <w:numFmt w:val="bullet"/>
+      <w:lvlText w:val=""/>
+      <w:lvlJc w:val="left"/>
+      <w:pPr>
+        <w:ind w:left="1004" w:hanging="360"/>
+      </w:pPr>
+      <w:rPr>
+        <w:rFonts w:ascii="Symbol" w:hAnsi="Symbol" w:hint="default"/>
+      </w:rPr>
+    </w:lvl>
+    <w:lvl w:ilvl="1" w:tplc="240A0003" w:tentative="1">
+      <w:start w:val="1"/>
+      <w:numFmt w:val="bullet"/>
+      <w:lvlText w:val="o"/>
+      <w:lvlJc w:val="left"/>
+      <w:pPr>
+        <w:ind w:left="1724" w:hanging="360"/>
+      </w:pPr>
+      <w:rPr>
+        <w:rFonts w:ascii="Courier New" w:hAnsi="Courier New" w:cs="Courier New" w:hint="default"/>
+      </w:rPr>
+    </w:lvl>
+    <w:lvl w:ilvl="2" w:tplc="240A0005" w:tentative="1">
+      <w:start w:val="1"/>
+      <w:numFmt w:val="bullet"/>
+      <w:lvlText w:val=""/>
+      <w:lvlJc w:val="left"/>
+      <w:pPr>
+        <w:ind w:left="2444" w:hanging="360"/>
+      </w:pPr>
+      <w:rPr>
+        <w:rFonts w:ascii="Wingdings" w:hAnsi="Wingdings" w:hint="default"/>
+      </w:rPr>
+    </w:lvl>
+    <w:lvl w:ilvl="3" w:tplc="240A0001" w:tentative="1">
+      <w:start w:val="1"/>
+      <w:numFmt w:val="bullet"/>
+      <w:lvlText w:val=""/>
+      <w:lvlJc w:val="left"/>
+      <w:pPr>
+        <w:ind w:left="3164" w:hanging="360"/>
+      </w:pPr>
+      <w:rPr>
+        <w:rFonts w:ascii="Symbol" w:hAnsi="Symbol" w:hint="default"/>
+      </w:rPr>
+    </w:lvl>
+    <w:lvl w:ilvl="4" w:tplc="240A0003" w:tentative="1">
+      <w:start w:val="1"/>
+      <w:numFmt w:val="bullet"/>
+      <w:lvlText w:val="o"/>
+      <w:lvlJc w:val="left"/>
+      <w:pPr>
+        <w:ind w:left="3884" w:hanging="360"/>
+      </w:pPr>
+      <w:rPr>
+        <w:rFonts w:ascii="Courier New" w:hAnsi="Courier New" w:cs="Courier New" w:hint="default"/>
+      </w:rPr>
+    </w:lvl>
+    <w:lvl w:ilvl="5" w:tplc="240A0005" w:tentative="1">
+      <w:start w:val="1"/>
+      <w:numFmt w:val="bullet"/>
+      <w:lvlText w:val=""/>
+      <w:lvlJc w:val="left"/>
+      <w:pPr>
+        <w:ind w:left="4604" w:hanging="360"/>
+      </w:pPr>
+      <w:rPr>
+        <w:rFonts w:ascii="Wingdings" w:hAnsi="Wingdings" w:hint="default"/>
+      </w:rPr>
+    </w:lvl>
+    <w:lvl w:ilvl="6" w:tplc="240A0001" w:tentative="1">
+      <w:start w:val="1"/>
+      <w:numFmt w:val="bullet"/>
+      <w:lvlText w:val=""/>
+      <w:lvlJc w:val="left"/>
+      <w:pPr>
+        <w:ind w:left="5324" w:hanging="360"/>
+      </w:pPr>
+      <w:rPr>
+        <w:rFonts w:ascii="Symbol" w:hAnsi="Symbol" w:hint="default"/>
+      </w:rPr>
+    </w:lvl>
+    <w:lvl w:ilvl="7" w:tplc="240A0003" w:tentative="1">
+      <w:start w:val="1"/>
+      <w:numFmt w:val="bullet"/>
+      <w:lvlText w:val="o"/>
+      <w:lvlJc w:val="left"/>
+      <w:pPr>
+        <w:ind w:left="6044" w:hanging="360"/>
+      </w:pPr>
+      <w:rPr>
+        <w:rFonts w:ascii="Courier New" w:hAnsi="Courier New" w:cs="Courier New" w:hint="default"/>
+      </w:rPr>
+    </w:lvl>
+    <w:lvl w:ilvl="8" w:tplc="240A0005" w:tentative="1">
+      <w:start w:val="1"/>
+      <w:numFmt w:val="bullet"/>
+      <w:lvlText w:val=""/>
+      <w:lvlJc w:val="left"/>
+      <w:pPr>
+        <w:ind w:left="6764" w:hanging="360"/>
+      </w:pPr>
+      <w:rPr>
+        <w:rFonts w:ascii="Wingdings" w:hAnsi="Wingdings" w:hint="default"/>
+      </w:rPr>
+    </w:lvl>
+  </w:abstractNum>
+  <w:abstractNum w:abstractNumId="16" w15:restartNumberingAfterBreak="0">
     <w:nsid w:val="43362BC9"/>
     <w:multiLevelType w:val="hybridMultilevel"/>
     <w:tmpl w:val="D0A269AE"/>
@@ -11403,7 +12503,7 @@
       </w:rPr>
     </w:lvl>
   </w:abstractNum>
-  <w:abstractNum w:abstractNumId="13" w15:restartNumberingAfterBreak="0">
+  <w:abstractNum w:abstractNumId="17" w15:restartNumberingAfterBreak="0">
     <w:nsid w:val="4A1378DA"/>
     <w:multiLevelType w:val="hybridMultilevel"/>
     <w:tmpl w:val="3E00EE86"/>
@@ -11516,7 +12616,7 @@
       </w:rPr>
     </w:lvl>
   </w:abstractNum>
-  <w:abstractNum w:abstractNumId="14" w15:restartNumberingAfterBreak="0">
+  <w:abstractNum w:abstractNumId="18" w15:restartNumberingAfterBreak="0">
     <w:nsid w:val="4C0C21C7"/>
     <w:multiLevelType w:val="hybridMultilevel"/>
     <w:tmpl w:val="1F405726"/>
@@ -11629,7 +12729,7 @@
       </w:rPr>
     </w:lvl>
   </w:abstractNum>
-  <w:abstractNum w:abstractNumId="15" w15:restartNumberingAfterBreak="0">
+  <w:abstractNum w:abstractNumId="19" w15:restartNumberingAfterBreak="0">
     <w:nsid w:val="50E52C4E"/>
     <w:multiLevelType w:val="hybridMultilevel"/>
     <w:tmpl w:val="DBA85106"/>
@@ -11742,7 +12842,7 @@
       </w:rPr>
     </w:lvl>
   </w:abstractNum>
-  <w:abstractNum w:abstractNumId="16" w15:restartNumberingAfterBreak="0">
+  <w:abstractNum w:abstractNumId="20" w15:restartNumberingAfterBreak="0">
     <w:nsid w:val="54505534"/>
     <w:multiLevelType w:val="hybridMultilevel"/>
     <w:tmpl w:val="0BAAC5CE"/>
@@ -11855,7 +12955,7 @@
       </w:rPr>
     </w:lvl>
   </w:abstractNum>
-  <w:abstractNum w:abstractNumId="17" w15:restartNumberingAfterBreak="0">
+  <w:abstractNum w:abstractNumId="21" w15:restartNumberingAfterBreak="0">
     <w:nsid w:val="5F1D302E"/>
     <w:multiLevelType w:val="hybridMultilevel"/>
     <w:tmpl w:val="2EC6BEC6"/>
@@ -11969,7 +13069,7 @@
       </w:rPr>
     </w:lvl>
   </w:abstractNum>
-  <w:abstractNum w:abstractNumId="18" w15:restartNumberingAfterBreak="0">
+  <w:abstractNum w:abstractNumId="22" w15:restartNumberingAfterBreak="0">
     <w:nsid w:val="5FAF038B"/>
     <w:multiLevelType w:val="hybridMultilevel"/>
     <w:tmpl w:val="122A325C"/>
@@ -12082,7 +13182,7 @@
       </w:rPr>
     </w:lvl>
   </w:abstractNum>
-  <w:abstractNum w:abstractNumId="19" w15:restartNumberingAfterBreak="0">
+  <w:abstractNum w:abstractNumId="23" w15:restartNumberingAfterBreak="0">
     <w:nsid w:val="71201D87"/>
     <w:multiLevelType w:val="hybridMultilevel"/>
     <w:tmpl w:val="FDCABA4A"/>
@@ -12195,10 +13295,10 @@
       </w:rPr>
     </w:lvl>
   </w:abstractNum>
-  <w:abstractNum w:abstractNumId="20" w15:restartNumberingAfterBreak="0">
+  <w:abstractNum w:abstractNumId="24" w15:restartNumberingAfterBreak="0">
     <w:nsid w:val="7C447FB2"/>
     <w:multiLevelType w:val="hybridMultilevel"/>
-    <w:tmpl w:val="6BDE910A"/>
+    <w:tmpl w:val="94587850"/>
     <w:lvl w:ilvl="0" w:tplc="953E0986">
       <w:start w:val="1"/>
       <w:numFmt w:val="bullet"/>
@@ -12309,46 +13409,46 @@
     </w:lvl>
   </w:abstractNum>
   <w:num w:numId="1" w16cid:durableId="1643804497">
+    <w:abstractNumId w:val="13"/>
+  </w:num>
+  <w:num w:numId="2" w16cid:durableId="1969356975">
+    <w:abstractNumId w:val="16"/>
+  </w:num>
+  <w:num w:numId="3" w16cid:durableId="819736170">
+    <w:abstractNumId w:val="6"/>
+  </w:num>
+  <w:num w:numId="4" w16cid:durableId="333647550">
+    <w:abstractNumId w:val="22"/>
+  </w:num>
+  <w:num w:numId="5" w16cid:durableId="534122332">
+    <w:abstractNumId w:val="9"/>
+  </w:num>
+  <w:num w:numId="6" w16cid:durableId="717239324">
     <w:abstractNumId w:val="10"/>
   </w:num>
-  <w:num w:numId="2" w16cid:durableId="1969356975">
+  <w:num w:numId="7" w16cid:durableId="1436630688">
+    <w:abstractNumId w:val="21"/>
+  </w:num>
+  <w:num w:numId="8" w16cid:durableId="845633315">
+    <w:abstractNumId w:val="19"/>
+  </w:num>
+  <w:num w:numId="9" w16cid:durableId="122237780">
     <w:abstractNumId w:val="12"/>
   </w:num>
-  <w:num w:numId="3" w16cid:durableId="819736170">
-    <w:abstractNumId w:val="3"/>
+  <w:num w:numId="10" w16cid:durableId="800616893">
+    <w:abstractNumId w:val="23"/>
   </w:num>
-  <w:num w:numId="4" w16cid:durableId="333647550">
+  <w:num w:numId="11" w16cid:durableId="1428841287">
     <w:abstractNumId w:val="18"/>
   </w:num>
-  <w:num w:numId="5" w16cid:durableId="534122332">
-    <w:abstractNumId w:val="6"/>
-  </w:num>
-  <w:num w:numId="6" w16cid:durableId="717239324">
-    <w:abstractNumId w:val="7"/>
-  </w:num>
-  <w:num w:numId="7" w16cid:durableId="1436630688">
+  <w:num w:numId="12" w16cid:durableId="1870488980">
     <w:abstractNumId w:val="17"/>
   </w:num>
-  <w:num w:numId="8" w16cid:durableId="845633315">
-    <w:abstractNumId w:val="15"/>
-  </w:num>
-  <w:num w:numId="9" w16cid:durableId="122237780">
-    <w:abstractNumId w:val="9"/>
-  </w:num>
-  <w:num w:numId="10" w16cid:durableId="800616893">
-    <w:abstractNumId w:val="19"/>
-  </w:num>
-  <w:num w:numId="11" w16cid:durableId="1428841287">
-    <w:abstractNumId w:val="14"/>
-  </w:num>
-  <w:num w:numId="12" w16cid:durableId="1870488980">
-    <w:abstractNumId w:val="13"/>
-  </w:num>
   <w:num w:numId="13" w16cid:durableId="929508031">
-    <w:abstractNumId w:val="1"/>
+    <w:abstractNumId w:val="2"/>
   </w:num>
   <w:num w:numId="14" w16cid:durableId="1182624608">
-    <w:abstractNumId w:val="11"/>
+    <w:abstractNumId w:val="14"/>
     <w:lvlOverride w:ilvl="0">
       <w:startOverride w:val="1"/>
     </w:lvlOverride>
@@ -12378,25 +13478,37 @@
     </w:lvlOverride>
   </w:num>
   <w:num w:numId="15" w16cid:durableId="119037289">
+    <w:abstractNumId w:val="1"/>
+  </w:num>
+  <w:num w:numId="16" w16cid:durableId="1922446586">
+    <w:abstractNumId w:val="20"/>
+  </w:num>
+  <w:num w:numId="17" w16cid:durableId="316426145">
+    <w:abstractNumId w:val="11"/>
+  </w:num>
+  <w:num w:numId="18" w16cid:durableId="906649124">
+    <w:abstractNumId w:val="8"/>
+  </w:num>
+  <w:num w:numId="19" w16cid:durableId="221794552">
+    <w:abstractNumId w:val="4"/>
+  </w:num>
+  <w:num w:numId="20" w16cid:durableId="1235816395">
+    <w:abstractNumId w:val="24"/>
+  </w:num>
+  <w:num w:numId="21" w16cid:durableId="1116869859">
+    <w:abstractNumId w:val="7"/>
+  </w:num>
+  <w:num w:numId="22" w16cid:durableId="1921332736">
     <w:abstractNumId w:val="0"/>
   </w:num>
-  <w:num w:numId="16" w16cid:durableId="1922446586">
-    <w:abstractNumId w:val="16"/>
-  </w:num>
-  <w:num w:numId="17" w16cid:durableId="316426145">
-    <w:abstractNumId w:val="8"/>
-  </w:num>
-  <w:num w:numId="18" w16cid:durableId="906649124">
+  <w:num w:numId="23" w16cid:durableId="1752775960">
     <w:abstractNumId w:val="5"/>
   </w:num>
-  <w:num w:numId="19" w16cid:durableId="221794552">
-    <w:abstractNumId w:val="2"/>
+  <w:num w:numId="24" w16cid:durableId="982466190">
+    <w:abstractNumId w:val="3"/>
   </w:num>
-  <w:num w:numId="20" w16cid:durableId="1235816395">
-    <w:abstractNumId w:val="20"/>
-  </w:num>
-  <w:num w:numId="21" w16cid:durableId="1116869859">
-    <w:abstractNumId w:val="4"/>
+  <w:num w:numId="25" w16cid:durableId="1554388097">
+    <w:abstractNumId w:val="15"/>
   </w:num>
   <w:numIdMacAtCleanup w:val="13"/>
 </w:numbering>
@@ -13626,8 +14738,13 @@
   <w:rsids>
     <w:rsidRoot w:val="001F229B"/>
     <w:rsid w:val="001F229B"/>
+    <w:rsid w:val="003B6A87"/>
+    <w:rsid w:val="00513691"/>
+    <w:rsid w:val="005D29C2"/>
+    <w:rsid w:val="00632D22"/>
     <w:rsid w:val="00751050"/>
     <w:rsid w:val="0081404A"/>
+    <w:rsid w:val="00DA5E84"/>
   </w:rsids>
   <m:mathPr>
     <m:mathFont m:val="Cambria Math"/>
@@ -13644,7 +14761,7 @@
   </m:mathPr>
   <w:themeFontLang w:val="es-ES"/>
   <w:clrSchemeMapping w:bg1="light1" w:t1="dark1" w:bg2="light2" w:t2="dark2" w:accent1="accent1" w:accent2="accent2" w:accent3="accent3" w:accent4="accent4" w:accent5="accent5" w:accent6="accent6" w:hyperlink="hyperlink" w:followedHyperlink="followedHyperlink"/>
-  <w:decimalSymbol w:val="."/>
+  <w:decimalSymbol w:val=","/>
   <w:listSeparator w:val=";"/>
   <w15:chartTrackingRefBased/>
 </w:settings>

</xml_diff>